<commit_message>
Updated Section 2 of ConfigManagement
+ Minor changes made to section 1
+ Completed section 2
</commit_message>
<xml_diff>
--- a/deliverable5/RootDigital_Deliverable_5_ConfigManagement.docx
+++ b/deliverable5/RootDigital_Deliverable_5_ConfigManagement.docx
@@ -10,22 +10,29 @@
           <w:szCs w:val="24"/>
         </w:rPr>
       </w:pPr>
-      <w:proofErr w:type="spellStart"/>
       <w:r>
         <w:rPr>
           <w:sz w:val="24"/>
           <w:szCs w:val="24"/>
         </w:rPr>
-        <w:t>Illo</w:t>
-      </w:r>
-      <w:proofErr w:type="spellEnd"/>
+        <w:t>Software Configuration Management Plan</w:t>
+      </w:r>
       <w:r>
         <w:rPr>
           <w:sz w:val="24"/>
           <w:szCs w:val="24"/>
         </w:rPr>
-        <w:t xml:space="preserve"> Software Configuration Management Plan</w:t>
-      </w:r>
+        <w:t xml:space="preserve"> for </w:t>
+      </w:r>
+      <w:proofErr w:type="spellStart"/>
+      <w:r>
+        <w:rPr>
+          <w:sz w:val="24"/>
+          <w:szCs w:val="24"/>
+        </w:rPr>
+        <w:t>Illo</w:t>
+      </w:r>
+      <w:proofErr w:type="spellEnd"/>
     </w:p>
     <w:p>
       <w:pPr>
@@ -90,10 +97,13 @@
         <w:ind w:left="567"/>
       </w:pPr>
       <w:r>
-        <w:t>The purpose of this Software Configuration Management Plan is to outline the structure of the change management process which is followed</w:t>
-      </w:r>
-      <w:r>
-        <w:t xml:space="preserve"> throughout the development of our mobile application, </w:t>
+        <w:t xml:space="preserve">The purpose of this Software Configuration Management Plan is to outline the structure of the change management process which is followed throughout the development of our mobile </w:t>
+      </w:r>
+      <w:r>
+        <w:t>app</w:t>
+      </w:r>
+      <w:r>
+        <w:t xml:space="preserve">, </w:t>
       </w:r>
       <w:proofErr w:type="spellStart"/>
       <w:r>
@@ -104,7 +114,26 @@
         <w:t>.</w:t>
       </w:r>
       <w:r>
-        <w:t xml:space="preserve"> By following this plan, we hope to ensure the efficient management of our applications development, reduce delays, and improve the overall quality of </w:t>
+        <w:t xml:space="preserve"> An Android application that is focused on the improvement of health and fitness </w:t>
+      </w:r>
+      <w:proofErr w:type="gramStart"/>
+      <w:r>
+        <w:t>through the use of</w:t>
+      </w:r>
+      <w:proofErr w:type="gramEnd"/>
+      <w:r>
+        <w:t xml:space="preserve"> a Pomodoro Timer</w:t>
+      </w:r>
+      <w:r>
+        <w:t>.</w:t>
+      </w:r>
+    </w:p>
+    <w:p>
+      <w:pPr>
+        <w:ind w:left="567"/>
+      </w:pPr>
+      <w:r>
+        <w:t xml:space="preserve">By following this plan, we hope to ensure the efficient management of our applications development, reduce delays, and improve the overall quality of </w:t>
       </w:r>
       <w:proofErr w:type="spellStart"/>
       <w:r>
@@ -114,11 +143,9 @@
       <w:r>
         <w:t>.</w:t>
       </w:r>
-    </w:p>
-    <w:p>
-      <w:pPr>
-        <w:ind w:left="567"/>
-      </w:pPr>
+      <w:r>
+        <w:t xml:space="preserve"> </w:t>
+      </w:r>
       <w:r>
         <w:t>This plan will</w:t>
       </w:r>
@@ -197,7 +224,13 @@
         <w:t>covers</w:t>
       </w:r>
       <w:r>
-        <w:t xml:space="preserve"> the development of the </w:t>
+        <w:t xml:space="preserve"> the development</w:t>
+      </w:r>
+      <w:r>
+        <w:t xml:space="preserve"> </w:t>
+      </w:r>
+      <w:r>
+        <w:t xml:space="preserve">of the </w:t>
       </w:r>
       <w:proofErr w:type="spellStart"/>
       <w:r>
@@ -302,23 +335,27 @@
           <w:rPr>
             <w:rStyle w:val="Hyperlink"/>
           </w:rPr>
-          <w:t>https://en.wikipedia.org/</w:t>
-        </w:r>
-        <w:r>
-          <w:rPr>
-            <w:rStyle w:val="Hyperlink"/>
-          </w:rPr>
-          <w:t>w</w:t>
-        </w:r>
-        <w:r>
-          <w:rPr>
-            <w:rStyle w:val="Hyperlink"/>
-          </w:rPr>
-          <w:t>iki/Pomodoro_Technique</w:t>
+          <w:t>https://en.wikipedia.org/wiki/Pomodoro_Technique</w:t>
         </w:r>
       </w:hyperlink>
     </w:p>
     <w:p/>
+    <w:p/>
+    <w:p/>
+    <w:p/>
+    <w:p/>
+    <w:p/>
+    <w:p/>
+    <w:p/>
+    <w:p/>
+    <w:p/>
+    <w:p/>
+    <w:p/>
+    <w:p/>
+    <w:p/>
+    <w:p/>
+    <w:p/>
+    <w:p/>
     <w:p>
       <w:pPr>
         <w:pStyle w:val="Heading1"/>
@@ -363,8 +400,32 @@
           <w:sz w:val="24"/>
           <w:szCs w:val="24"/>
         </w:rPr>
-        <w:lastRenderedPageBreak/>
         <w:t>Organization</w:t>
+      </w:r>
+    </w:p>
+    <w:p>
+      <w:pPr>
+        <w:ind w:left="567"/>
+      </w:pPr>
+      <w:r>
+        <w:t xml:space="preserve">The development of </w:t>
+      </w:r>
+      <w:proofErr w:type="spellStart"/>
+      <w:r>
+        <w:t>Illo</w:t>
+      </w:r>
+      <w:proofErr w:type="spellEnd"/>
+      <w:r>
+        <w:t xml:space="preserve"> consists of a product owner, a scrum master, and three members of the </w:t>
+      </w:r>
+      <w:r>
+        <w:t xml:space="preserve">software </w:t>
+      </w:r>
+      <w:r>
+        <w:t xml:space="preserve">development team. </w:t>
+      </w:r>
+      <w:r>
+        <w:t>The product owner manages the applications’ requirements and priorities. The scrum master oversees and facilitates the Scrum development process. The development team implements, tests, and delivers the requirements.</w:t>
       </w:r>
     </w:p>
     <w:p>
@@ -372,15 +433,529 @@
         <w:pStyle w:val="Heading1"/>
         <w:ind w:left="567"/>
         <w:rPr>
-          <w:b w:val="0"/>
-          <w:bCs/>
-          <w:i/>
-          <w:iCs/>
-          <w:sz w:val="22"/>
-          <w:szCs w:val="22"/>
-        </w:rPr>
-      </w:pPr>
-      <w:r>
+          <w:sz w:val="24"/>
+          <w:szCs w:val="24"/>
+        </w:rPr>
+      </w:pPr>
+    </w:p>
+    <w:p>
+      <w:pPr>
+        <w:pStyle w:val="Heading1"/>
+        <w:numPr>
+          <w:ilvl w:val="1"/>
+          <w:numId w:val="5"/>
+        </w:numPr>
+        <w:ind w:left="567" w:hanging="567"/>
+        <w:rPr>
+          <w:sz w:val="24"/>
+          <w:szCs w:val="24"/>
+        </w:rPr>
+      </w:pPr>
+      <w:bookmarkStart w:id="6" w:name="_m8bjkymjwute" w:colFirst="0" w:colLast="0"/>
+      <w:bookmarkEnd w:id="6"/>
+      <w:r>
+        <w:rPr>
+          <w:sz w:val="24"/>
+          <w:szCs w:val="24"/>
+        </w:rPr>
+        <w:t>Responsibilities</w:t>
+      </w:r>
+    </w:p>
+    <w:p>
+      <w:pPr>
+        <w:pStyle w:val="ListParagraph"/>
+        <w:numPr>
+          <w:ilvl w:val="0"/>
+          <w:numId w:val="15"/>
+        </w:numPr>
+        <w:rPr>
+          <w:u w:val="single"/>
+        </w:rPr>
+      </w:pPr>
+      <w:r>
+        <w:rPr>
+          <w:u w:val="single"/>
+        </w:rPr>
+        <w:t>Product Owner</w:t>
+      </w:r>
+    </w:p>
+    <w:p>
+      <w:pPr>
+        <w:pStyle w:val="ListParagraph"/>
+        <w:numPr>
+          <w:ilvl w:val="1"/>
+          <w:numId w:val="15"/>
+        </w:numPr>
+        <w:rPr>
+          <w:u w:val="single"/>
+        </w:rPr>
+      </w:pPr>
+      <w:r>
+        <w:t xml:space="preserve">The purpose of the </w:t>
+      </w:r>
+      <w:r>
+        <w:t>p</w:t>
+      </w:r>
+      <w:r>
+        <w:t xml:space="preserve">roduct </w:t>
+      </w:r>
+      <w:r>
+        <w:t>o</w:t>
+      </w:r>
+      <w:r>
+        <w:t xml:space="preserve">wner is to </w:t>
+      </w:r>
+      <w:r>
+        <w:t>decide</w:t>
+      </w:r>
+      <w:r>
+        <w:t xml:space="preserve"> the goal of each sprint and </w:t>
+      </w:r>
+      <w:r>
+        <w:t xml:space="preserve">to determine </w:t>
+      </w:r>
+      <w:r>
+        <w:t xml:space="preserve">what is </w:t>
+      </w:r>
+      <w:r>
+        <w:t xml:space="preserve">acceptable as </w:t>
+      </w:r>
+      <w:r>
+        <w:t>“done” in the sprint. They have the authority to cancel a sprint should they decide that the goal of it has become obsolete</w:t>
+      </w:r>
+      <w:r>
+        <w:t>, and they are responsible for the following tasks:</w:t>
+      </w:r>
+    </w:p>
+    <w:p>
+      <w:pPr>
+        <w:pStyle w:val="ListParagraph"/>
+        <w:numPr>
+          <w:ilvl w:val="1"/>
+          <w:numId w:val="15"/>
+        </w:numPr>
+      </w:pPr>
+      <w:r>
+        <w:t>Updat</w:t>
+      </w:r>
+      <w:r>
+        <w:t>ing</w:t>
+      </w:r>
+      <w:r>
+        <w:t xml:space="preserve"> </w:t>
+      </w:r>
+      <w:r>
+        <w:t xml:space="preserve">the status and order of </w:t>
+      </w:r>
+      <w:r>
+        <w:t>items in the product backlog</w:t>
+      </w:r>
+      <w:r>
+        <w:t>.</w:t>
+      </w:r>
+    </w:p>
+    <w:p>
+      <w:pPr>
+        <w:pStyle w:val="ListParagraph"/>
+        <w:numPr>
+          <w:ilvl w:val="1"/>
+          <w:numId w:val="15"/>
+        </w:numPr>
+      </w:pPr>
+      <w:r>
+        <w:t>Updat</w:t>
+      </w:r>
+      <w:r>
+        <w:t>ing</w:t>
+      </w:r>
+      <w:r>
+        <w:t xml:space="preserve"> items in the sprint backlog with “done” or “not done”.</w:t>
+      </w:r>
+    </w:p>
+    <w:p>
+      <w:pPr>
+        <w:pStyle w:val="ListParagraph"/>
+        <w:numPr>
+          <w:ilvl w:val="1"/>
+          <w:numId w:val="15"/>
+        </w:numPr>
+      </w:pPr>
+      <w:r>
+        <w:t>Creat</w:t>
+      </w:r>
+      <w:r>
+        <w:t>ing</w:t>
+      </w:r>
+      <w:r>
+        <w:t xml:space="preserve"> required documents.</w:t>
+      </w:r>
+    </w:p>
+    <w:p>
+      <w:pPr>
+        <w:pStyle w:val="ListParagraph"/>
+        <w:ind w:left="1647"/>
+      </w:pPr>
+    </w:p>
+    <w:p>
+      <w:pPr>
+        <w:pStyle w:val="ListParagraph"/>
+        <w:numPr>
+          <w:ilvl w:val="0"/>
+          <w:numId w:val="15"/>
+        </w:numPr>
+        <w:rPr>
+          <w:u w:val="single"/>
+        </w:rPr>
+      </w:pPr>
+      <w:r>
+        <w:rPr>
+          <w:u w:val="single"/>
+        </w:rPr>
+        <w:t>Scrum Master</w:t>
+      </w:r>
+    </w:p>
+    <w:p>
+      <w:pPr>
+        <w:pStyle w:val="ListParagraph"/>
+        <w:numPr>
+          <w:ilvl w:val="1"/>
+          <w:numId w:val="15"/>
+        </w:numPr>
+      </w:pPr>
+      <w:r>
+        <w:t>The purpose of the scrum master is to f</w:t>
+      </w:r>
+      <w:r>
+        <w:t>acilitate the product owner’s and development team’s work</w:t>
+      </w:r>
+      <w:r>
+        <w:t>. They ensure the</w:t>
+      </w:r>
+      <w:r>
+        <w:t xml:space="preserve"> development team </w:t>
+      </w:r>
+      <w:r>
+        <w:t>is</w:t>
+      </w:r>
+      <w:r>
+        <w:t xml:space="preserve"> practicing Scum properly</w:t>
+      </w:r>
+      <w:r>
+        <w:t xml:space="preserve">, and are responsible </w:t>
+      </w:r>
+      <w:r>
+        <w:t>for the following tasks:</w:t>
+      </w:r>
+    </w:p>
+    <w:p>
+      <w:pPr>
+        <w:pStyle w:val="ListParagraph"/>
+        <w:numPr>
+          <w:ilvl w:val="1"/>
+          <w:numId w:val="15"/>
+        </w:numPr>
+      </w:pPr>
+      <w:r>
+        <w:t>Interfac</w:t>
+      </w:r>
+      <w:r>
+        <w:t>ing</w:t>
+      </w:r>
+      <w:r>
+        <w:t xml:space="preserve"> with external entities</w:t>
+      </w:r>
+    </w:p>
+    <w:p>
+      <w:pPr>
+        <w:pStyle w:val="ListParagraph"/>
+        <w:numPr>
+          <w:ilvl w:val="1"/>
+          <w:numId w:val="15"/>
+        </w:numPr>
+      </w:pPr>
+      <w:r>
+        <w:t>Creat</w:t>
+      </w:r>
+      <w:r>
+        <w:t>ing</w:t>
+      </w:r>
+      <w:r>
+        <w:t xml:space="preserve"> required documents.</w:t>
+      </w:r>
+    </w:p>
+    <w:p>
+      <w:pPr>
+        <w:ind w:left="1287"/>
+      </w:pPr>
+    </w:p>
+    <w:p>
+      <w:pPr>
+        <w:pStyle w:val="ListParagraph"/>
+        <w:numPr>
+          <w:ilvl w:val="0"/>
+          <w:numId w:val="15"/>
+        </w:numPr>
+        <w:rPr>
+          <w:u w:val="single"/>
+        </w:rPr>
+      </w:pPr>
+      <w:r>
+        <w:rPr>
+          <w:u w:val="single"/>
+        </w:rPr>
+        <w:t>Development Team</w:t>
+      </w:r>
+    </w:p>
+    <w:p>
+      <w:pPr>
+        <w:pStyle w:val="ListParagraph"/>
+        <w:numPr>
+          <w:ilvl w:val="1"/>
+          <w:numId w:val="15"/>
+        </w:numPr>
+      </w:pPr>
+      <w:r>
+        <w:t xml:space="preserve">The purpose of the development team is to </w:t>
+      </w:r>
+      <w:r>
+        <w:t>communicate</w:t>
+      </w:r>
+      <w:r>
+        <w:t xml:space="preserve"> with </w:t>
+      </w:r>
+      <w:r>
+        <w:t>the p</w:t>
+      </w:r>
+      <w:r>
+        <w:t xml:space="preserve">roduct </w:t>
+      </w:r>
+      <w:r>
+        <w:t>o</w:t>
+      </w:r>
+      <w:r>
+        <w:t>wner to determine what “done” is</w:t>
+      </w:r>
+      <w:r>
+        <w:t>, and to d</w:t>
+      </w:r>
+      <w:r>
+        <w:t>etermine</w:t>
+      </w:r>
+      <w:r>
+        <w:t xml:space="preserve"> </w:t>
+      </w:r>
+      <w:r>
+        <w:t xml:space="preserve">the work that needs to be </w:t>
+      </w:r>
+      <w:r>
+        <w:t>completed</w:t>
+      </w:r>
+      <w:r>
+        <w:t xml:space="preserve"> in a sprint</w:t>
+      </w:r>
+      <w:r>
+        <w:t xml:space="preserve">. </w:t>
+      </w:r>
+      <w:r>
+        <w:t>They manage the</w:t>
+      </w:r>
+      <w:r>
+        <w:t xml:space="preserve"> development of the </w:t>
+      </w:r>
+      <w:r>
+        <w:t>software, and are responsible for the following tasks:</w:t>
+      </w:r>
+    </w:p>
+    <w:p>
+      <w:pPr>
+        <w:pStyle w:val="ListParagraph"/>
+        <w:numPr>
+          <w:ilvl w:val="1"/>
+          <w:numId w:val="15"/>
+        </w:numPr>
+      </w:pPr>
+      <w:r>
+        <w:t>Implement</w:t>
+      </w:r>
+      <w:r>
+        <w:t>ing</w:t>
+      </w:r>
+      <w:r>
+        <w:t xml:space="preserve"> user stories in the sprint.</w:t>
+      </w:r>
+    </w:p>
+    <w:p>
+      <w:pPr>
+        <w:pStyle w:val="ListParagraph"/>
+        <w:numPr>
+          <w:ilvl w:val="1"/>
+          <w:numId w:val="15"/>
+        </w:numPr>
+      </w:pPr>
+      <w:r>
+        <w:t>Manag</w:t>
+      </w:r>
+      <w:r>
+        <w:t>ing</w:t>
+      </w:r>
+      <w:r>
+        <w:t xml:space="preserve"> the sprint backlog.</w:t>
+      </w:r>
+    </w:p>
+    <w:p>
+      <w:pPr>
+        <w:pStyle w:val="ListParagraph"/>
+        <w:numPr>
+          <w:ilvl w:val="1"/>
+          <w:numId w:val="15"/>
+        </w:numPr>
+      </w:pPr>
+      <w:r>
+        <w:t>Creating</w:t>
+      </w:r>
+      <w:r>
+        <w:t xml:space="preserve"> required documents.</w:t>
+      </w:r>
+    </w:p>
+    <w:p/>
+    <w:p>
+      <w:pPr>
+        <w:pStyle w:val="Heading1"/>
+        <w:rPr>
+          <w:sz w:val="24"/>
+          <w:szCs w:val="24"/>
+        </w:rPr>
+      </w:pPr>
+      <w:bookmarkStart w:id="7" w:name="_wcgm0gufta3w" w:colFirst="0" w:colLast="0"/>
+      <w:bookmarkEnd w:id="7"/>
+    </w:p>
+    <w:p>
+      <w:pPr>
+        <w:pStyle w:val="Heading1"/>
+        <w:numPr>
+          <w:ilvl w:val="1"/>
+          <w:numId w:val="5"/>
+        </w:numPr>
+        <w:ind w:left="567" w:hanging="567"/>
+        <w:rPr>
+          <w:sz w:val="24"/>
+          <w:szCs w:val="24"/>
+        </w:rPr>
+      </w:pPr>
+      <w:bookmarkStart w:id="8" w:name="_ajzoep5zzccq" w:colFirst="0" w:colLast="0"/>
+      <w:bookmarkEnd w:id="8"/>
+      <w:r>
+        <w:rPr>
+          <w:sz w:val="24"/>
+          <w:szCs w:val="24"/>
+        </w:rPr>
+        <w:t>Applicable Policies, Directives, and Procedures</w:t>
+      </w:r>
+    </w:p>
+    <w:p>
+      <w:pPr>
+        <w:ind w:left="567"/>
+      </w:pPr>
+      <w:r>
+        <w:t xml:space="preserve">This project is subject to the following external </w:t>
+      </w:r>
+      <w:r>
+        <w:t>constraint(s)</w:t>
+      </w:r>
+      <w:r>
+        <w:t>:</w:t>
+      </w:r>
+    </w:p>
+    <w:p>
+      <w:pPr>
+        <w:pStyle w:val="ListParagraph"/>
+        <w:numPr>
+          <w:ilvl w:val="0"/>
+          <w:numId w:val="15"/>
+        </w:numPr>
+      </w:pPr>
+      <w:r>
+        <w:t>To be submitted for COS-420: Intro to Software Engineering, the project’s d</w:t>
+      </w:r>
+      <w:r>
+        <w:t>evelopment is limited to the timeframe of one semester</w:t>
+      </w:r>
+      <w:r>
+        <w:t>.</w:t>
+      </w:r>
+    </w:p>
+    <w:p/>
+    <w:p/>
+    <w:p>
+      <w:pPr>
+        <w:pStyle w:val="Heading1"/>
+        <w:numPr>
+          <w:ilvl w:val="0"/>
+          <w:numId w:val="5"/>
+        </w:numPr>
+        <w:ind w:left="426" w:hanging="426"/>
+        <w:rPr>
+          <w:sz w:val="28"/>
+          <w:szCs w:val="28"/>
+        </w:rPr>
+      </w:pPr>
+      <w:bookmarkStart w:id="9" w:name="_hdiy40p2tv8i" w:colFirst="0" w:colLast="0"/>
+      <w:bookmarkEnd w:id="9"/>
+      <w:r>
+        <w:rPr>
+          <w:sz w:val="28"/>
+          <w:szCs w:val="28"/>
+        </w:rPr>
+        <w:lastRenderedPageBreak/>
+        <w:t>SCM Activities</w:t>
+      </w:r>
+      <w:r>
+        <w:rPr>
+          <w:sz w:val="28"/>
+          <w:szCs w:val="28"/>
+        </w:rPr>
+        <w:t xml:space="preserve"> </w:t>
+      </w:r>
+      <w:r>
+        <w:rPr>
+          <w:color w:val="C00000"/>
+          <w:sz w:val="28"/>
+          <w:szCs w:val="28"/>
+        </w:rPr>
+        <w:t>(Ideally you will have subsections 3.1.1, 3.1.2, …)</w:t>
+      </w:r>
+    </w:p>
+    <w:p/>
+    <w:p>
+      <w:pPr>
+        <w:pStyle w:val="Heading1"/>
+        <w:numPr>
+          <w:ilvl w:val="1"/>
+          <w:numId w:val="5"/>
+        </w:numPr>
+        <w:ind w:left="567" w:hanging="567"/>
+        <w:rPr>
+          <w:sz w:val="24"/>
+          <w:szCs w:val="24"/>
+        </w:rPr>
+      </w:pPr>
+      <w:bookmarkStart w:id="10" w:name="_3e4il2uh8lf3" w:colFirst="0" w:colLast="0"/>
+      <w:bookmarkEnd w:id="10"/>
+      <w:r>
+        <w:rPr>
+          <w:sz w:val="24"/>
+          <w:szCs w:val="24"/>
+        </w:rPr>
+        <w:t>Configuration Identification</w:t>
+      </w:r>
+    </w:p>
+    <w:p>
+      <w:pPr>
+        <w:pStyle w:val="Heading1"/>
+        <w:numPr>
+          <w:ilvl w:val="0"/>
+          <w:numId w:val="15"/>
+        </w:numPr>
         <w:rPr>
           <w:b w:val="0"/>
           <w:bCs/>
@@ -390,49 +965,8 @@
           <w:szCs w:val="22"/>
           <w:lang w:val="en-US"/>
         </w:rPr>
-        <w:t xml:space="preserve">Organizational context (technical and managerial) within which the configuration management activities are implemented. </w:t>
-      </w:r>
-    </w:p>
-    <w:p>
-      <w:pPr>
-        <w:pStyle w:val="Heading1"/>
-        <w:ind w:left="567"/>
-        <w:rPr>
-          <w:sz w:val="24"/>
-          <w:szCs w:val="24"/>
-        </w:rPr>
-      </w:pPr>
-    </w:p>
-    <w:p>
-      <w:pPr>
-        <w:pStyle w:val="Heading1"/>
-        <w:numPr>
-          <w:ilvl w:val="1"/>
-          <w:numId w:val="5"/>
-        </w:numPr>
-        <w:ind w:left="567" w:hanging="567"/>
-        <w:rPr>
-          <w:sz w:val="24"/>
-          <w:szCs w:val="24"/>
-        </w:rPr>
-      </w:pPr>
-      <w:bookmarkStart w:id="6" w:name="_m8bjkymjwute" w:colFirst="0" w:colLast="0"/>
-      <w:bookmarkEnd w:id="6"/>
-      <w:r>
-        <w:rPr>
-          <w:sz w:val="24"/>
-          <w:szCs w:val="24"/>
-        </w:rPr>
-        <w:t>Responsibilities</w:t>
-      </w:r>
-    </w:p>
-    <w:p>
-      <w:pPr>
-        <w:pStyle w:val="Heading1"/>
-        <w:numPr>
-          <w:ilvl w:val="0"/>
-          <w:numId w:val="15"/>
-        </w:numPr>
+      </w:pPr>
+      <w:r>
         <w:rPr>
           <w:b w:val="0"/>
           <w:bCs/>
@@ -442,8 +976,16 @@
           <w:szCs w:val="22"/>
           <w:lang w:val="en-US"/>
         </w:rPr>
-      </w:pPr>
-      <w:r>
+        <w:t>Identify configuration items (events, items, procedures)</w:t>
+      </w:r>
+    </w:p>
+    <w:p>
+      <w:pPr>
+        <w:pStyle w:val="Heading1"/>
+        <w:numPr>
+          <w:ilvl w:val="0"/>
+          <w:numId w:val="15"/>
+        </w:numPr>
         <w:rPr>
           <w:b w:val="0"/>
           <w:bCs/>
@@ -453,16 +995,8 @@
           <w:szCs w:val="22"/>
           <w:lang w:val="en-US"/>
         </w:rPr>
-        <w:t>List name or job title of people how perform activities.</w:t>
-      </w:r>
-    </w:p>
-    <w:p>
-      <w:pPr>
-        <w:pStyle w:val="Heading1"/>
-        <w:numPr>
-          <w:ilvl w:val="0"/>
-          <w:numId w:val="15"/>
-        </w:numPr>
+      </w:pPr>
+      <w:r>
         <w:rPr>
           <w:b w:val="0"/>
           <w:bCs/>
@@ -472,8 +1006,16 @@
           <w:szCs w:val="22"/>
           <w:lang w:val="en-US"/>
         </w:rPr>
-      </w:pPr>
-      <w:r>
+        <w:t>Name configuration items (unique identifiers)</w:t>
+      </w:r>
+    </w:p>
+    <w:p>
+      <w:pPr>
+        <w:pStyle w:val="Heading1"/>
+        <w:numPr>
+          <w:ilvl w:val="0"/>
+          <w:numId w:val="15"/>
+        </w:numPr>
         <w:rPr>
           <w:b w:val="0"/>
           <w:bCs/>
@@ -483,16 +1025,8 @@
           <w:szCs w:val="22"/>
           <w:lang w:val="en-US"/>
         </w:rPr>
-        <w:t>For each board, list:</w:t>
-      </w:r>
-    </w:p>
-    <w:p>
-      <w:pPr>
-        <w:pStyle w:val="Heading1"/>
-        <w:numPr>
-          <w:ilvl w:val="0"/>
-          <w:numId w:val="12"/>
-        </w:numPr>
+      </w:pPr>
+      <w:r>
         <w:rPr>
           <w:b w:val="0"/>
           <w:bCs/>
@@ -502,8 +1036,40 @@
           <w:szCs w:val="22"/>
           <w:lang w:val="en-US"/>
         </w:rPr>
-      </w:pPr>
-      <w:r>
+        <w:t>Acquiring configuration items (physical procedures)</w:t>
+      </w:r>
+    </w:p>
+    <w:p/>
+    <w:p>
+      <w:pPr>
+        <w:pStyle w:val="Heading1"/>
+        <w:numPr>
+          <w:ilvl w:val="1"/>
+          <w:numId w:val="5"/>
+        </w:numPr>
+        <w:ind w:left="567" w:hanging="567"/>
+        <w:rPr>
+          <w:sz w:val="24"/>
+          <w:szCs w:val="24"/>
+        </w:rPr>
+      </w:pPr>
+      <w:bookmarkStart w:id="11" w:name="_95marpz55lau" w:colFirst="0" w:colLast="0"/>
+      <w:bookmarkEnd w:id="11"/>
+      <w:r>
+        <w:rPr>
+          <w:sz w:val="24"/>
+          <w:szCs w:val="24"/>
+        </w:rPr>
+        <w:t>Configuration Control</w:t>
+      </w:r>
+    </w:p>
+    <w:p>
+      <w:pPr>
+        <w:pStyle w:val="Heading1"/>
+        <w:numPr>
+          <w:ilvl w:val="0"/>
+          <w:numId w:val="15"/>
+        </w:numPr>
         <w:rPr>
           <w:b w:val="0"/>
           <w:bCs/>
@@ -513,16 +1079,8 @@
           <w:szCs w:val="22"/>
           <w:lang w:val="en-US"/>
         </w:rPr>
-        <w:t>Purpose and objectives</w:t>
-      </w:r>
-    </w:p>
-    <w:p>
-      <w:pPr>
-        <w:pStyle w:val="Heading1"/>
-        <w:numPr>
-          <w:ilvl w:val="0"/>
-          <w:numId w:val="12"/>
-        </w:numPr>
+      </w:pPr>
+      <w:r>
         <w:rPr>
           <w:b w:val="0"/>
           <w:bCs/>
@@ -532,8 +1090,16 @@
           <w:szCs w:val="22"/>
           <w:lang w:val="en-US"/>
         </w:rPr>
-      </w:pPr>
-      <w:r>
+        <w:t>Requesting changes</w:t>
+      </w:r>
+    </w:p>
+    <w:p>
+      <w:pPr>
+        <w:pStyle w:val="Heading1"/>
+        <w:numPr>
+          <w:ilvl w:val="0"/>
+          <w:numId w:val="15"/>
+        </w:numPr>
         <w:rPr>
           <w:b w:val="0"/>
           <w:bCs/>
@@ -543,16 +1109,8 @@
           <w:szCs w:val="22"/>
           <w:lang w:val="en-US"/>
         </w:rPr>
-        <w:t>Membership and affiliations</w:t>
-      </w:r>
-    </w:p>
-    <w:p>
-      <w:pPr>
-        <w:pStyle w:val="Heading1"/>
-        <w:numPr>
-          <w:ilvl w:val="0"/>
-          <w:numId w:val="12"/>
-        </w:numPr>
+      </w:pPr>
+      <w:r>
         <w:rPr>
           <w:b w:val="0"/>
           <w:bCs/>
@@ -562,8 +1120,16 @@
           <w:szCs w:val="22"/>
           <w:lang w:val="en-US"/>
         </w:rPr>
-      </w:pPr>
-      <w:r>
+        <w:t>Evaluating changes</w:t>
+      </w:r>
+    </w:p>
+    <w:p>
+      <w:pPr>
+        <w:pStyle w:val="Heading1"/>
+        <w:numPr>
+          <w:ilvl w:val="0"/>
+          <w:numId w:val="15"/>
+        </w:numPr>
         <w:rPr>
           <w:b w:val="0"/>
           <w:bCs/>
@@ -573,16 +1139,8 @@
           <w:szCs w:val="22"/>
           <w:lang w:val="en-US"/>
         </w:rPr>
-        <w:t>Period of effectivity</w:t>
-      </w:r>
-    </w:p>
-    <w:p>
-      <w:pPr>
-        <w:pStyle w:val="Heading1"/>
-        <w:numPr>
-          <w:ilvl w:val="0"/>
-          <w:numId w:val="12"/>
-        </w:numPr>
+      </w:pPr>
+      <w:r>
         <w:rPr>
           <w:b w:val="0"/>
           <w:bCs/>
@@ -592,8 +1150,16 @@
           <w:szCs w:val="22"/>
           <w:lang w:val="en-US"/>
         </w:rPr>
-      </w:pPr>
-      <w:r>
+        <w:t>Approving or disapproving changes</w:t>
+      </w:r>
+    </w:p>
+    <w:p>
+      <w:pPr>
+        <w:pStyle w:val="Heading1"/>
+        <w:numPr>
+          <w:ilvl w:val="0"/>
+          <w:numId w:val="15"/>
+        </w:numPr>
         <w:rPr>
           <w:b w:val="0"/>
           <w:bCs/>
@@ -603,16 +1169,8 @@
           <w:szCs w:val="22"/>
           <w:lang w:val="en-US"/>
         </w:rPr>
-        <w:t>Scope of authority</w:t>
-      </w:r>
-    </w:p>
-    <w:p>
-      <w:pPr>
-        <w:pStyle w:val="Heading1"/>
-        <w:numPr>
-          <w:ilvl w:val="0"/>
-          <w:numId w:val="12"/>
-        </w:numPr>
+      </w:pPr>
+      <w:r>
         <w:rPr>
           <w:b w:val="0"/>
           <w:bCs/>
@@ -622,8 +1180,48 @@
           <w:szCs w:val="22"/>
           <w:lang w:val="en-US"/>
         </w:rPr>
-      </w:pPr>
-      <w:r>
+        <w:t>Implementing changes</w:t>
+      </w:r>
+      <w:bookmarkStart w:id="12" w:name="_xnp1em1c120d" w:colFirst="0" w:colLast="0"/>
+      <w:bookmarkEnd w:id="12"/>
+    </w:p>
+    <w:p>
+      <w:pPr>
+        <w:rPr>
+          <w:lang w:val="en-US"/>
+        </w:rPr>
+      </w:pPr>
+    </w:p>
+    <w:p>
+      <w:pPr>
+        <w:pStyle w:val="Heading1"/>
+        <w:numPr>
+          <w:ilvl w:val="1"/>
+          <w:numId w:val="5"/>
+        </w:numPr>
+        <w:ind w:left="567" w:hanging="567"/>
+        <w:rPr>
+          <w:sz w:val="24"/>
+          <w:szCs w:val="24"/>
+        </w:rPr>
+      </w:pPr>
+      <w:bookmarkStart w:id="13" w:name="_cd2yhnxtu5eh" w:colFirst="0" w:colLast="0"/>
+      <w:bookmarkEnd w:id="13"/>
+      <w:r>
+        <w:rPr>
+          <w:sz w:val="24"/>
+          <w:szCs w:val="24"/>
+        </w:rPr>
+        <w:t>Configuration Status Accounting</w:t>
+      </w:r>
+    </w:p>
+    <w:p>
+      <w:pPr>
+        <w:pStyle w:val="Heading1"/>
+        <w:numPr>
+          <w:ilvl w:val="0"/>
+          <w:numId w:val="15"/>
+        </w:numPr>
         <w:rPr>
           <w:b w:val="0"/>
           <w:bCs/>
@@ -633,47 +1231,8 @@
           <w:szCs w:val="22"/>
           <w:lang w:val="en-US"/>
         </w:rPr>
-        <w:t>Operational procedures</w:t>
-      </w:r>
-    </w:p>
-    <w:p>
-      <w:pPr>
-        <w:pStyle w:val="Heading1"/>
-        <w:rPr>
-          <w:sz w:val="24"/>
-          <w:szCs w:val="24"/>
-        </w:rPr>
-      </w:pPr>
-      <w:bookmarkStart w:id="7" w:name="_wcgm0gufta3w" w:colFirst="0" w:colLast="0"/>
-      <w:bookmarkEnd w:id="7"/>
-    </w:p>
-    <w:p>
-      <w:pPr>
-        <w:pStyle w:val="Heading1"/>
-        <w:numPr>
-          <w:ilvl w:val="1"/>
-          <w:numId w:val="5"/>
-        </w:numPr>
-        <w:ind w:left="567" w:hanging="567"/>
-        <w:rPr>
-          <w:sz w:val="24"/>
-          <w:szCs w:val="24"/>
-        </w:rPr>
-      </w:pPr>
-      <w:bookmarkStart w:id="8" w:name="_ajzoep5zzccq" w:colFirst="0" w:colLast="0"/>
-      <w:bookmarkEnd w:id="8"/>
-      <w:r>
-        <w:rPr>
-          <w:sz w:val="24"/>
-          <w:szCs w:val="24"/>
-        </w:rPr>
-        <w:t>Applicable Policies, Directives, and Procedures</w:t>
-      </w:r>
-    </w:p>
-    <w:p>
-      <w:pPr>
-        <w:pStyle w:val="Heading1"/>
-        <w:ind w:left="567"/>
+      </w:pPr>
+      <w:r>
         <w:rPr>
           <w:b w:val="0"/>
           <w:bCs/>
@@ -683,8 +1242,16 @@
           <w:szCs w:val="22"/>
           <w:lang w:val="en-US"/>
         </w:rPr>
-      </w:pPr>
-      <w:r>
+        <w:t>Metrics to be tracked and reported and type of report.</w:t>
+      </w:r>
+    </w:p>
+    <w:p>
+      <w:pPr>
+        <w:pStyle w:val="Heading1"/>
+        <w:numPr>
+          <w:ilvl w:val="0"/>
+          <w:numId w:val="15"/>
+        </w:numPr>
         <w:rPr>
           <w:b w:val="0"/>
           <w:bCs/>
@@ -694,87 +1261,8 @@
           <w:szCs w:val="22"/>
           <w:lang w:val="en-US"/>
         </w:rPr>
-        <w:t>External constraints placed on the SCMP.</w:t>
-      </w:r>
-    </w:p>
-    <w:p>
-      <w:pPr>
-        <w:pStyle w:val="Heading1"/>
-        <w:rPr>
-          <w:sz w:val="28"/>
-          <w:szCs w:val="28"/>
-        </w:rPr>
-      </w:pPr>
-    </w:p>
-    <w:p>
-      <w:pPr>
-        <w:pStyle w:val="Heading1"/>
-        <w:numPr>
-          <w:ilvl w:val="0"/>
-          <w:numId w:val="5"/>
-        </w:numPr>
-        <w:ind w:left="426" w:hanging="426"/>
-        <w:rPr>
-          <w:sz w:val="28"/>
-          <w:szCs w:val="28"/>
-        </w:rPr>
-      </w:pPr>
-      <w:bookmarkStart w:id="9" w:name="_hdiy40p2tv8i" w:colFirst="0" w:colLast="0"/>
-      <w:bookmarkEnd w:id="9"/>
-      <w:r>
-        <w:rPr>
-          <w:sz w:val="28"/>
-          <w:szCs w:val="28"/>
-        </w:rPr>
-        <w:t>SCM Activities</w:t>
-      </w:r>
-      <w:r>
-        <w:rPr>
-          <w:sz w:val="28"/>
-          <w:szCs w:val="28"/>
-        </w:rPr>
-        <w:t xml:space="preserve"> </w:t>
-      </w:r>
-      <w:r>
-        <w:rPr>
-          <w:color w:val="C00000"/>
-          <w:sz w:val="28"/>
-          <w:szCs w:val="28"/>
-        </w:rPr>
-        <w:t>(Ideally you will have subsections 3.1.1, 3.1.2, …)</w:t>
-      </w:r>
-    </w:p>
-    <w:p/>
-    <w:p>
-      <w:pPr>
-        <w:pStyle w:val="Heading1"/>
-        <w:numPr>
-          <w:ilvl w:val="1"/>
-          <w:numId w:val="5"/>
-        </w:numPr>
-        <w:ind w:left="567" w:hanging="567"/>
-        <w:rPr>
-          <w:sz w:val="24"/>
-          <w:szCs w:val="24"/>
-        </w:rPr>
-      </w:pPr>
-      <w:bookmarkStart w:id="10" w:name="_3e4il2uh8lf3" w:colFirst="0" w:colLast="0"/>
-      <w:bookmarkEnd w:id="10"/>
-      <w:r>
-        <w:rPr>
-          <w:sz w:val="24"/>
-          <w:szCs w:val="24"/>
-        </w:rPr>
-        <w:t>Configuration Identification</w:t>
-      </w:r>
-    </w:p>
-    <w:p>
-      <w:pPr>
-        <w:pStyle w:val="Heading1"/>
-        <w:numPr>
-          <w:ilvl w:val="0"/>
-          <w:numId w:val="15"/>
-        </w:numPr>
+      </w:pPr>
+      <w:r>
         <w:rPr>
           <w:b w:val="0"/>
           <w:bCs/>
@@ -784,8 +1272,40 @@
           <w:szCs w:val="22"/>
           <w:lang w:val="en-US"/>
         </w:rPr>
-      </w:pPr>
-      <w:r>
+        <w:t>Storage and access control of status data.</w:t>
+      </w:r>
+    </w:p>
+    <w:p/>
+    <w:p>
+      <w:pPr>
+        <w:pStyle w:val="Heading1"/>
+        <w:numPr>
+          <w:ilvl w:val="1"/>
+          <w:numId w:val="5"/>
+        </w:numPr>
+        <w:ind w:left="567" w:hanging="567"/>
+        <w:rPr>
+          <w:sz w:val="24"/>
+          <w:szCs w:val="24"/>
+        </w:rPr>
+      </w:pPr>
+      <w:bookmarkStart w:id="14" w:name="_p9c3zb896hb7" w:colFirst="0" w:colLast="0"/>
+      <w:bookmarkEnd w:id="14"/>
+      <w:r>
+        <w:rPr>
+          <w:sz w:val="24"/>
+          <w:szCs w:val="24"/>
+        </w:rPr>
+        <w:t>Configuration Evaluation and Reviews</w:t>
+      </w:r>
+    </w:p>
+    <w:p>
+      <w:pPr>
+        <w:pStyle w:val="Heading1"/>
+        <w:numPr>
+          <w:ilvl w:val="0"/>
+          <w:numId w:val="15"/>
+        </w:numPr>
         <w:rPr>
           <w:b w:val="0"/>
           <w:bCs/>
@@ -795,16 +1315,8 @@
           <w:szCs w:val="22"/>
           <w:lang w:val="en-US"/>
         </w:rPr>
-        <w:t>Identify configuration items (events, items, procedures)</w:t>
-      </w:r>
-    </w:p>
-    <w:p>
-      <w:pPr>
-        <w:pStyle w:val="Heading1"/>
-        <w:numPr>
-          <w:ilvl w:val="0"/>
-          <w:numId w:val="15"/>
-        </w:numPr>
+      </w:pPr>
+      <w:r>
         <w:rPr>
           <w:b w:val="0"/>
           <w:bCs/>
@@ -814,8 +1326,16 @@
           <w:szCs w:val="22"/>
           <w:lang w:val="en-US"/>
         </w:rPr>
-      </w:pPr>
-      <w:r>
+        <w:t>At minimum an audit on a CI prior to its release.</w:t>
+      </w:r>
+    </w:p>
+    <w:p>
+      <w:pPr>
+        <w:pStyle w:val="Heading1"/>
+        <w:numPr>
+          <w:ilvl w:val="0"/>
+          <w:numId w:val="15"/>
+        </w:numPr>
         <w:rPr>
           <w:b w:val="0"/>
           <w:bCs/>
@@ -825,16 +1345,8 @@
           <w:szCs w:val="22"/>
           <w:lang w:val="en-US"/>
         </w:rPr>
-        <w:t>Name configuration items (unique identifiers)</w:t>
-      </w:r>
-    </w:p>
-    <w:p>
-      <w:pPr>
-        <w:pStyle w:val="Heading1"/>
-        <w:numPr>
-          <w:ilvl w:val="0"/>
-          <w:numId w:val="15"/>
-        </w:numPr>
+      </w:pPr>
+      <w:r>
         <w:rPr>
           <w:b w:val="0"/>
           <w:bCs/>
@@ -844,8 +1356,40 @@
           <w:szCs w:val="22"/>
           <w:lang w:val="en-US"/>
         </w:rPr>
-      </w:pPr>
-      <w:r>
+        <w:t>Defines objective, schedule, procedures, participants, approval criteria etc.</w:t>
+      </w:r>
+    </w:p>
+    <w:p/>
+    <w:p>
+      <w:pPr>
+        <w:pStyle w:val="Heading1"/>
+        <w:numPr>
+          <w:ilvl w:val="1"/>
+          <w:numId w:val="5"/>
+        </w:numPr>
+        <w:ind w:left="567" w:hanging="567"/>
+        <w:rPr>
+          <w:sz w:val="24"/>
+          <w:szCs w:val="24"/>
+        </w:rPr>
+      </w:pPr>
+      <w:bookmarkStart w:id="15" w:name="_cwq13361mwih" w:colFirst="0" w:colLast="0"/>
+      <w:bookmarkEnd w:id="15"/>
+      <w:r>
+        <w:rPr>
+          <w:sz w:val="24"/>
+          <w:szCs w:val="24"/>
+        </w:rPr>
+        <w:t>Interface Control</w:t>
+      </w:r>
+    </w:p>
+    <w:p>
+      <w:pPr>
+        <w:pStyle w:val="Heading1"/>
+        <w:numPr>
+          <w:ilvl w:val="0"/>
+          <w:numId w:val="15"/>
+        </w:numPr>
         <w:rPr>
           <w:b w:val="0"/>
           <w:bCs/>
@@ -855,40 +1399,8 @@
           <w:szCs w:val="22"/>
           <w:lang w:val="en-US"/>
         </w:rPr>
-        <w:t>Acquiring configuration items (physical procedures)</w:t>
-      </w:r>
-    </w:p>
-    <w:p/>
-    <w:p>
-      <w:pPr>
-        <w:pStyle w:val="Heading1"/>
-        <w:numPr>
-          <w:ilvl w:val="1"/>
-          <w:numId w:val="5"/>
-        </w:numPr>
-        <w:ind w:left="567" w:hanging="567"/>
-        <w:rPr>
-          <w:sz w:val="24"/>
-          <w:szCs w:val="24"/>
-        </w:rPr>
-      </w:pPr>
-      <w:bookmarkStart w:id="11" w:name="_95marpz55lau" w:colFirst="0" w:colLast="0"/>
-      <w:bookmarkEnd w:id="11"/>
-      <w:r>
-        <w:rPr>
-          <w:sz w:val="24"/>
-          <w:szCs w:val="24"/>
-        </w:rPr>
-        <w:t>Configuration Control</w:t>
-      </w:r>
-    </w:p>
-    <w:p>
-      <w:pPr>
-        <w:pStyle w:val="Heading1"/>
-        <w:numPr>
-          <w:ilvl w:val="0"/>
-          <w:numId w:val="15"/>
-        </w:numPr>
+      </w:pPr>
+      <w:r>
         <w:rPr>
           <w:b w:val="0"/>
           <w:bCs/>
@@ -898,8 +1410,49 @@
           <w:szCs w:val="22"/>
           <w:lang w:val="en-US"/>
         </w:rPr>
-      </w:pPr>
-      <w:r>
+        <w:t>Coordination of changes to CIs with changes to interfacing items outside of the scope of the Plan.</w:t>
+      </w:r>
+    </w:p>
+    <w:p>
+      <w:pPr>
+        <w:pStyle w:val="Heading1"/>
+        <w:ind w:left="567"/>
+        <w:rPr>
+          <w:sz w:val="24"/>
+          <w:szCs w:val="24"/>
+        </w:rPr>
+      </w:pPr>
+    </w:p>
+    <w:p>
+      <w:pPr>
+        <w:pStyle w:val="Heading1"/>
+        <w:numPr>
+          <w:ilvl w:val="1"/>
+          <w:numId w:val="5"/>
+        </w:numPr>
+        <w:ind w:left="567" w:hanging="567"/>
+        <w:rPr>
+          <w:sz w:val="24"/>
+          <w:szCs w:val="24"/>
+        </w:rPr>
+      </w:pPr>
+      <w:bookmarkStart w:id="16" w:name="_icovjtu7681m" w:colFirst="0" w:colLast="0"/>
+      <w:bookmarkEnd w:id="16"/>
+      <w:r>
+        <w:rPr>
+          <w:sz w:val="24"/>
+          <w:szCs w:val="24"/>
+        </w:rPr>
+        <w:t>Subcontractor/Vendor Control</w:t>
+      </w:r>
+    </w:p>
+    <w:p>
+      <w:pPr>
+        <w:pStyle w:val="Heading1"/>
+        <w:numPr>
+          <w:ilvl w:val="0"/>
+          <w:numId w:val="15"/>
+        </w:numPr>
         <w:rPr>
           <w:b w:val="0"/>
           <w:bCs/>
@@ -909,16 +1462,8 @@
           <w:szCs w:val="22"/>
           <w:lang w:val="en-US"/>
         </w:rPr>
-        <w:t>Requesting changes</w:t>
-      </w:r>
-    </w:p>
-    <w:p>
-      <w:pPr>
-        <w:pStyle w:val="Heading1"/>
-        <w:numPr>
-          <w:ilvl w:val="0"/>
-          <w:numId w:val="15"/>
-        </w:numPr>
+      </w:pPr>
+      <w:r>
         <w:rPr>
           <w:b w:val="0"/>
           <w:bCs/>
@@ -928,8 +1473,49 @@
           <w:szCs w:val="22"/>
           <w:lang w:val="en-US"/>
         </w:rPr>
-      </w:pPr>
-      <w:r>
+        <w:t>Incorporation of items developed outside the project environment into the project CIs.</w:t>
+      </w:r>
+    </w:p>
+    <w:p>
+      <w:pPr>
+        <w:pStyle w:val="Heading1"/>
+        <w:ind w:left="567"/>
+        <w:rPr>
+          <w:sz w:val="24"/>
+          <w:szCs w:val="24"/>
+        </w:rPr>
+      </w:pPr>
+    </w:p>
+    <w:p>
+      <w:pPr>
+        <w:pStyle w:val="Heading1"/>
+        <w:numPr>
+          <w:ilvl w:val="1"/>
+          <w:numId w:val="5"/>
+        </w:numPr>
+        <w:ind w:left="567" w:hanging="567"/>
+        <w:rPr>
+          <w:sz w:val="24"/>
+          <w:szCs w:val="24"/>
+        </w:rPr>
+      </w:pPr>
+      <w:bookmarkStart w:id="17" w:name="_cfsla1ulj4ug" w:colFirst="0" w:colLast="0"/>
+      <w:bookmarkEnd w:id="17"/>
+      <w:r>
+        <w:rPr>
+          <w:sz w:val="24"/>
+          <w:szCs w:val="24"/>
+        </w:rPr>
+        <w:t>Release Management and Delivery</w:t>
+      </w:r>
+    </w:p>
+    <w:p>
+      <w:pPr>
+        <w:pStyle w:val="Heading1"/>
+        <w:numPr>
+          <w:ilvl w:val="0"/>
+          <w:numId w:val="15"/>
+        </w:numPr>
         <w:rPr>
           <w:b w:val="0"/>
           <w:bCs/>
@@ -939,16 +1525,8 @@
           <w:szCs w:val="22"/>
           <w:lang w:val="en-US"/>
         </w:rPr>
-        <w:t>Evaluating changes</w:t>
-      </w:r>
-    </w:p>
-    <w:p>
-      <w:pPr>
-        <w:pStyle w:val="Heading1"/>
-        <w:numPr>
-          <w:ilvl w:val="0"/>
-          <w:numId w:val="15"/>
-        </w:numPr>
+      </w:pPr>
+      <w:r>
         <w:rPr>
           <w:b w:val="0"/>
           <w:bCs/>
@@ -958,8 +1536,84 @@
           <w:szCs w:val="22"/>
           <w:lang w:val="en-US"/>
         </w:rPr>
-      </w:pPr>
-      <w:r>
+        <w:t>Description of the formal control of build, release and delivery of software products.</w:t>
+      </w:r>
+    </w:p>
+    <w:p/>
+    <w:p>
+      <w:pPr>
+        <w:pStyle w:val="Heading1"/>
+        <w:numPr>
+          <w:ilvl w:val="0"/>
+          <w:numId w:val="5"/>
+        </w:numPr>
+        <w:ind w:left="426" w:hanging="426"/>
+        <w:rPr>
+          <w:sz w:val="28"/>
+          <w:szCs w:val="28"/>
+        </w:rPr>
+      </w:pPr>
+      <w:bookmarkStart w:id="18" w:name="_5sj43p2krwef" w:colFirst="0" w:colLast="0"/>
+      <w:bookmarkEnd w:id="18"/>
+      <w:r>
+        <w:rPr>
+          <w:sz w:val="28"/>
+          <w:szCs w:val="28"/>
+        </w:rPr>
+        <w:t>SCM Schedules</w:t>
+      </w:r>
+    </w:p>
+    <w:p/>
+    <w:p>
+      <w:pPr>
+        <w:pStyle w:val="Heading1"/>
+        <w:numPr>
+          <w:ilvl w:val="1"/>
+          <w:numId w:val="5"/>
+        </w:numPr>
+        <w:ind w:left="567" w:hanging="567"/>
+        <w:rPr>
+          <w:sz w:val="24"/>
+          <w:szCs w:val="24"/>
+        </w:rPr>
+      </w:pPr>
+      <w:r>
+        <w:rPr>
+          <w:sz w:val="24"/>
+          <w:szCs w:val="24"/>
+        </w:rPr>
+        <w:t>Sequence and coordination of SCM activities</w:t>
+      </w:r>
+    </w:p>
+    <w:p/>
+    <w:p>
+      <w:pPr>
+        <w:pStyle w:val="Heading1"/>
+        <w:numPr>
+          <w:ilvl w:val="1"/>
+          <w:numId w:val="5"/>
+        </w:numPr>
+        <w:ind w:left="567" w:hanging="567"/>
+        <w:rPr>
+          <w:sz w:val="24"/>
+          <w:szCs w:val="24"/>
+        </w:rPr>
+      </w:pPr>
+      <w:r>
+        <w:rPr>
+          <w:sz w:val="24"/>
+          <w:szCs w:val="24"/>
+        </w:rPr>
+        <w:t>Relationship of key SCM activities to project milestones or events, such as:</w:t>
+      </w:r>
+    </w:p>
+    <w:p>
+      <w:pPr>
+        <w:pStyle w:val="Heading1"/>
+        <w:numPr>
+          <w:ilvl w:val="0"/>
+          <w:numId w:val="15"/>
+        </w:numPr>
         <w:rPr>
           <w:b w:val="0"/>
           <w:bCs/>
@@ -969,16 +1623,8 @@
           <w:szCs w:val="22"/>
           <w:lang w:val="en-US"/>
         </w:rPr>
-        <w:t>Approving or disapproving changes</w:t>
-      </w:r>
-    </w:p>
-    <w:p>
-      <w:pPr>
-        <w:pStyle w:val="Heading1"/>
-        <w:numPr>
-          <w:ilvl w:val="0"/>
-          <w:numId w:val="15"/>
-        </w:numPr>
+      </w:pPr>
+      <w:r>
         <w:rPr>
           <w:b w:val="0"/>
           <w:bCs/>
@@ -988,8 +1634,16 @@
           <w:szCs w:val="22"/>
           <w:lang w:val="en-US"/>
         </w:rPr>
-      </w:pPr>
-      <w:r>
+        <w:t>Establishment of configuration baseline</w:t>
+      </w:r>
+    </w:p>
+    <w:p>
+      <w:pPr>
+        <w:pStyle w:val="Heading1"/>
+        <w:numPr>
+          <w:ilvl w:val="0"/>
+          <w:numId w:val="15"/>
+        </w:numPr>
         <w:rPr>
           <w:b w:val="0"/>
           <w:bCs/>
@@ -999,48 +1653,8 @@
           <w:szCs w:val="22"/>
           <w:lang w:val="en-US"/>
         </w:rPr>
-        <w:t>Implementing changes</w:t>
-      </w:r>
-      <w:bookmarkStart w:id="12" w:name="_xnp1em1c120d" w:colFirst="0" w:colLast="0"/>
-      <w:bookmarkEnd w:id="12"/>
-    </w:p>
-    <w:p>
-      <w:pPr>
-        <w:rPr>
-          <w:lang w:val="en-US"/>
-        </w:rPr>
-      </w:pPr>
-    </w:p>
-    <w:p>
-      <w:pPr>
-        <w:pStyle w:val="Heading1"/>
-        <w:numPr>
-          <w:ilvl w:val="1"/>
-          <w:numId w:val="5"/>
-        </w:numPr>
-        <w:ind w:left="567" w:hanging="567"/>
-        <w:rPr>
-          <w:sz w:val="24"/>
-          <w:szCs w:val="24"/>
-        </w:rPr>
-      </w:pPr>
-      <w:bookmarkStart w:id="13" w:name="_cd2yhnxtu5eh" w:colFirst="0" w:colLast="0"/>
-      <w:bookmarkEnd w:id="13"/>
-      <w:r>
-        <w:rPr>
-          <w:sz w:val="24"/>
-          <w:szCs w:val="24"/>
-        </w:rPr>
-        <w:t>Configuration Status Accounting</w:t>
-      </w:r>
-    </w:p>
-    <w:p>
-      <w:pPr>
-        <w:pStyle w:val="Heading1"/>
-        <w:numPr>
-          <w:ilvl w:val="0"/>
-          <w:numId w:val="15"/>
-        </w:numPr>
+      </w:pPr>
+      <w:r>
         <w:rPr>
           <w:b w:val="0"/>
           <w:bCs/>
@@ -1050,8 +1664,16 @@
           <w:szCs w:val="22"/>
           <w:lang w:val="en-US"/>
         </w:rPr>
-      </w:pPr>
-      <w:r>
+        <w:t>Implementation of change control procedures</w:t>
+      </w:r>
+    </w:p>
+    <w:p>
+      <w:pPr>
+        <w:pStyle w:val="Heading1"/>
+        <w:numPr>
+          <w:ilvl w:val="0"/>
+          <w:numId w:val="15"/>
+        </w:numPr>
         <w:rPr>
           <w:b w:val="0"/>
           <w:bCs/>
@@ -1061,16 +1683,8 @@
           <w:szCs w:val="22"/>
           <w:lang w:val="en-US"/>
         </w:rPr>
-        <w:t>Metrics to be tracked and reported and type of report.</w:t>
-      </w:r>
-    </w:p>
-    <w:p>
-      <w:pPr>
-        <w:pStyle w:val="Heading1"/>
-        <w:numPr>
-          <w:ilvl w:val="0"/>
-          <w:numId w:val="15"/>
-        </w:numPr>
+      </w:pPr>
+      <w:r>
         <w:rPr>
           <w:b w:val="0"/>
           <w:bCs/>
@@ -1080,8 +1694,143 @@
           <w:szCs w:val="22"/>
           <w:lang w:val="en-US"/>
         </w:rPr>
-      </w:pPr>
-      <w:r>
+        <w:t>Start and completion dates for a configuration audit</w:t>
+      </w:r>
+    </w:p>
+    <w:p>
+      <w:pPr>
+        <w:rPr>
+          <w:lang w:val="en-US"/>
+        </w:rPr>
+      </w:pPr>
+    </w:p>
+    <w:p>
+      <w:pPr>
+        <w:pStyle w:val="Heading1"/>
+        <w:numPr>
+          <w:ilvl w:val="1"/>
+          <w:numId w:val="5"/>
+        </w:numPr>
+        <w:ind w:left="567" w:hanging="567"/>
+        <w:rPr>
+          <w:sz w:val="24"/>
+          <w:szCs w:val="24"/>
+        </w:rPr>
+      </w:pPr>
+      <w:r>
+        <w:rPr>
+          <w:sz w:val="24"/>
+          <w:szCs w:val="24"/>
+        </w:rPr>
+        <w:lastRenderedPageBreak/>
+        <w:t>Schedule either as absolute dates, relative to SCM or project milestones or as sequence of events.</w:t>
+      </w:r>
+    </w:p>
+    <w:p/>
+    <w:p>
+      <w:pPr>
+        <w:pStyle w:val="Heading1"/>
+        <w:numPr>
+          <w:ilvl w:val="1"/>
+          <w:numId w:val="5"/>
+        </w:numPr>
+        <w:ind w:left="567" w:hanging="567"/>
+        <w:rPr>
+          <w:sz w:val="24"/>
+          <w:szCs w:val="24"/>
+        </w:rPr>
+      </w:pPr>
+      <w:r>
+        <w:rPr>
+          <w:sz w:val="24"/>
+          <w:szCs w:val="24"/>
+        </w:rPr>
+        <w:t xml:space="preserve"> Graphical representations can be used here.</w:t>
+      </w:r>
+    </w:p>
+    <w:p>
+      <w:pPr>
+        <w:pStyle w:val="Heading1"/>
+        <w:rPr>
+          <w:sz w:val="28"/>
+          <w:szCs w:val="28"/>
+        </w:rPr>
+      </w:pPr>
+    </w:p>
+    <w:p>
+      <w:pPr>
+        <w:pStyle w:val="Heading1"/>
+        <w:numPr>
+          <w:ilvl w:val="0"/>
+          <w:numId w:val="5"/>
+        </w:numPr>
+        <w:ind w:left="426" w:hanging="426"/>
+        <w:rPr>
+          <w:sz w:val="28"/>
+          <w:szCs w:val="28"/>
+        </w:rPr>
+      </w:pPr>
+      <w:bookmarkStart w:id="19" w:name="_v8kgynnww0cx" w:colFirst="0" w:colLast="0"/>
+      <w:bookmarkEnd w:id="19"/>
+      <w:r>
+        <w:rPr>
+          <w:sz w:val="28"/>
+          <w:szCs w:val="28"/>
+        </w:rPr>
+        <w:t>SCM Resources</w:t>
+      </w:r>
+    </w:p>
+    <w:p/>
+    <w:p>
+      <w:pPr>
+        <w:pStyle w:val="Heading1"/>
+        <w:numPr>
+          <w:ilvl w:val="1"/>
+          <w:numId w:val="5"/>
+        </w:numPr>
+        <w:ind w:left="567" w:hanging="567"/>
+        <w:rPr>
+          <w:sz w:val="24"/>
+          <w:szCs w:val="24"/>
+        </w:rPr>
+      </w:pPr>
+      <w:r>
+        <w:rPr>
+          <w:sz w:val="24"/>
+          <w:szCs w:val="24"/>
+        </w:rPr>
+        <w:t>Identifies environment, infrastructure, software tools, techniques, equipment, personnel, and training.</w:t>
+      </w:r>
+    </w:p>
+    <w:p/>
+    <w:p>
+      <w:pPr>
+        <w:pStyle w:val="Heading1"/>
+        <w:numPr>
+          <w:ilvl w:val="1"/>
+          <w:numId w:val="5"/>
+        </w:numPr>
+        <w:ind w:left="567" w:hanging="567"/>
+        <w:rPr>
+          <w:sz w:val="24"/>
+          <w:szCs w:val="24"/>
+        </w:rPr>
+      </w:pPr>
+      <w:r>
+        <w:rPr>
+          <w:sz w:val="24"/>
+          <w:szCs w:val="24"/>
+        </w:rPr>
+        <w:t>Key factors for infrastructure:</w:t>
+      </w:r>
+    </w:p>
+    <w:p>
+      <w:pPr>
+        <w:pStyle w:val="Heading1"/>
+        <w:numPr>
+          <w:ilvl w:val="0"/>
+          <w:numId w:val="15"/>
+        </w:numPr>
         <w:rPr>
           <w:b w:val="0"/>
           <w:bCs/>
@@ -1091,40 +1840,8 @@
           <w:szCs w:val="22"/>
           <w:lang w:val="en-US"/>
         </w:rPr>
-        <w:t>Storage and access control of status data.</w:t>
-      </w:r>
-    </w:p>
-    <w:p/>
-    <w:p>
-      <w:pPr>
-        <w:pStyle w:val="Heading1"/>
-        <w:numPr>
-          <w:ilvl w:val="1"/>
-          <w:numId w:val="5"/>
-        </w:numPr>
-        <w:ind w:left="567" w:hanging="567"/>
-        <w:rPr>
-          <w:sz w:val="24"/>
-          <w:szCs w:val="24"/>
-        </w:rPr>
-      </w:pPr>
-      <w:bookmarkStart w:id="14" w:name="_p9c3zb896hb7" w:colFirst="0" w:colLast="0"/>
-      <w:bookmarkEnd w:id="14"/>
-      <w:r>
-        <w:rPr>
-          <w:sz w:val="24"/>
-          <w:szCs w:val="24"/>
-        </w:rPr>
-        <w:t>Configuration Evaluation and Reviews</w:t>
-      </w:r>
-    </w:p>
-    <w:p>
-      <w:pPr>
-        <w:pStyle w:val="Heading1"/>
-        <w:numPr>
-          <w:ilvl w:val="0"/>
-          <w:numId w:val="15"/>
-        </w:numPr>
+      </w:pPr>
+      <w:r>
         <w:rPr>
           <w:b w:val="0"/>
           <w:bCs/>
@@ -1134,51 +1851,16 @@
           <w:szCs w:val="22"/>
           <w:lang w:val="en-US"/>
         </w:rPr>
-      </w:pPr>
-      <w:r>
-        <w:rPr>
-          <w:b w:val="0"/>
-          <w:bCs/>
-          <w:i/>
-          <w:iCs/>
-          <w:sz w:val="22"/>
-          <w:szCs w:val="22"/>
+        <w:t>Functionality, performance, safety, security, availability, space requirements, equipment, costs, and time constraints.</w:t>
+      </w:r>
+    </w:p>
+    <w:p>
+      <w:pPr>
+        <w:rPr>
           <w:lang w:val="en-US"/>
         </w:rPr>
-        <w:t>At minimum an audit on a CI prior to its release.</w:t>
-      </w:r>
-    </w:p>
-    <w:p>
-      <w:pPr>
-        <w:pStyle w:val="Heading1"/>
-        <w:numPr>
-          <w:ilvl w:val="0"/>
-          <w:numId w:val="15"/>
-        </w:numPr>
-        <w:rPr>
-          <w:b w:val="0"/>
-          <w:bCs/>
-          <w:i/>
-          <w:iCs/>
-          <w:sz w:val="22"/>
-          <w:szCs w:val="22"/>
-          <w:lang w:val="en-US"/>
-        </w:rPr>
-      </w:pPr>
-      <w:r>
-        <w:rPr>
-          <w:b w:val="0"/>
-          <w:bCs/>
-          <w:i/>
-          <w:iCs/>
-          <w:sz w:val="22"/>
-          <w:szCs w:val="22"/>
-          <w:lang w:val="en-US"/>
-        </w:rPr>
-        <w:t>Defines objective, schedule, procedures, participants, approval criteria etc.</w:t>
-      </w:r>
-    </w:p>
-    <w:p/>
+      </w:pPr>
+    </w:p>
     <w:p>
       <w:pPr>
         <w:pStyle w:val="Heading1"/>
@@ -1192,57 +1874,62 @@
           <w:szCs w:val="24"/>
         </w:rPr>
       </w:pPr>
-      <w:bookmarkStart w:id="15" w:name="_cwq13361mwih" w:colFirst="0" w:colLast="0"/>
-      <w:bookmarkEnd w:id="15"/>
       <w:r>
         <w:rPr>
           <w:sz w:val="24"/>
           <w:szCs w:val="24"/>
         </w:rPr>
-        <w:lastRenderedPageBreak/>
-        <w:t>Interface Control</w:t>
-      </w:r>
-    </w:p>
+        <w:t xml:space="preserve"> Identify which tools are used in which activity.</w:t>
+      </w:r>
+    </w:p>
+    <w:p/>
+    <w:p/>
     <w:p>
       <w:pPr>
         <w:pStyle w:val="Heading1"/>
         <w:numPr>
           <w:ilvl w:val="0"/>
-          <w:numId w:val="15"/>
-        </w:numPr>
-        <w:rPr>
-          <w:b w:val="0"/>
-          <w:bCs/>
-          <w:i/>
-          <w:iCs/>
-          <w:sz w:val="22"/>
-          <w:szCs w:val="22"/>
-          <w:lang w:val="en-US"/>
-        </w:rPr>
-      </w:pPr>
-      <w:r>
-        <w:rPr>
-          <w:b w:val="0"/>
-          <w:bCs/>
-          <w:i/>
-          <w:iCs/>
-          <w:sz w:val="22"/>
-          <w:szCs w:val="22"/>
-          <w:lang w:val="en-US"/>
-        </w:rPr>
-        <w:t>Coordination of changes to CIs with changes to interfacing items outside of the scope of the Plan.</w:t>
-      </w:r>
-    </w:p>
+          <w:numId w:val="5"/>
+        </w:numPr>
+        <w:ind w:left="426" w:hanging="426"/>
+        <w:rPr>
+          <w:sz w:val="28"/>
+          <w:szCs w:val="28"/>
+        </w:rPr>
+      </w:pPr>
+      <w:bookmarkStart w:id="20" w:name="_j681wnnpq15i" w:colFirst="0" w:colLast="0"/>
+      <w:bookmarkEnd w:id="20"/>
+      <w:r>
+        <w:rPr>
+          <w:sz w:val="28"/>
+          <w:szCs w:val="28"/>
+        </w:rPr>
+        <w:t>SCM Plan Maintenance</w:t>
+      </w:r>
+    </w:p>
+    <w:p/>
     <w:p>
       <w:pPr>
         <w:pStyle w:val="Heading1"/>
-        <w:ind w:left="567"/>
+        <w:numPr>
+          <w:ilvl w:val="1"/>
+          <w:numId w:val="5"/>
+        </w:numPr>
+        <w:ind w:left="567" w:hanging="567"/>
         <w:rPr>
           <w:sz w:val="24"/>
           <w:szCs w:val="24"/>
         </w:rPr>
       </w:pPr>
-    </w:p>
+      <w:r>
+        <w:rPr>
+          <w:sz w:val="24"/>
+          <w:szCs w:val="24"/>
+        </w:rPr>
+        <w:t>Who is responsible for monitoring the plan?</w:t>
+      </w:r>
+    </w:p>
+    <w:p/>
     <w:p>
       <w:pPr>
         <w:pStyle w:val="Heading1"/>
@@ -1256,518 +1943,11 @@
           <w:szCs w:val="24"/>
         </w:rPr>
       </w:pPr>
-      <w:bookmarkStart w:id="16" w:name="_icovjtu7681m" w:colFirst="0" w:colLast="0"/>
-      <w:bookmarkEnd w:id="16"/>
       <w:r>
         <w:rPr>
           <w:sz w:val="24"/>
           <w:szCs w:val="24"/>
         </w:rPr>
-        <w:t>Subcontractor/Vendor Control</w:t>
-      </w:r>
-    </w:p>
-    <w:p>
-      <w:pPr>
-        <w:pStyle w:val="Heading1"/>
-        <w:numPr>
-          <w:ilvl w:val="0"/>
-          <w:numId w:val="15"/>
-        </w:numPr>
-        <w:rPr>
-          <w:b w:val="0"/>
-          <w:bCs/>
-          <w:i/>
-          <w:iCs/>
-          <w:sz w:val="22"/>
-          <w:szCs w:val="22"/>
-          <w:lang w:val="en-US"/>
-        </w:rPr>
-      </w:pPr>
-      <w:r>
-        <w:rPr>
-          <w:b w:val="0"/>
-          <w:bCs/>
-          <w:i/>
-          <w:iCs/>
-          <w:sz w:val="22"/>
-          <w:szCs w:val="22"/>
-          <w:lang w:val="en-US"/>
-        </w:rPr>
-        <w:t>Incorporation of items developed outside the project environment into the project CIs.</w:t>
-      </w:r>
-    </w:p>
-    <w:p>
-      <w:pPr>
-        <w:pStyle w:val="Heading1"/>
-        <w:ind w:left="567"/>
-        <w:rPr>
-          <w:sz w:val="24"/>
-          <w:szCs w:val="24"/>
-        </w:rPr>
-      </w:pPr>
-    </w:p>
-    <w:p>
-      <w:pPr>
-        <w:pStyle w:val="Heading1"/>
-        <w:numPr>
-          <w:ilvl w:val="1"/>
-          <w:numId w:val="5"/>
-        </w:numPr>
-        <w:ind w:left="567" w:hanging="567"/>
-        <w:rPr>
-          <w:sz w:val="24"/>
-          <w:szCs w:val="24"/>
-        </w:rPr>
-      </w:pPr>
-      <w:bookmarkStart w:id="17" w:name="_cfsla1ulj4ug" w:colFirst="0" w:colLast="0"/>
-      <w:bookmarkEnd w:id="17"/>
-      <w:r>
-        <w:rPr>
-          <w:sz w:val="24"/>
-          <w:szCs w:val="24"/>
-        </w:rPr>
-        <w:t>Release Management and Delivery</w:t>
-      </w:r>
-    </w:p>
-    <w:p>
-      <w:pPr>
-        <w:pStyle w:val="Heading1"/>
-        <w:numPr>
-          <w:ilvl w:val="0"/>
-          <w:numId w:val="15"/>
-        </w:numPr>
-        <w:rPr>
-          <w:b w:val="0"/>
-          <w:bCs/>
-          <w:i/>
-          <w:iCs/>
-          <w:sz w:val="22"/>
-          <w:szCs w:val="22"/>
-          <w:lang w:val="en-US"/>
-        </w:rPr>
-      </w:pPr>
-      <w:r>
-        <w:rPr>
-          <w:b w:val="0"/>
-          <w:bCs/>
-          <w:i/>
-          <w:iCs/>
-          <w:sz w:val="22"/>
-          <w:szCs w:val="22"/>
-          <w:lang w:val="en-US"/>
-        </w:rPr>
-        <w:t>Description of the formal control of build, release and delivery of software products.</w:t>
-      </w:r>
-    </w:p>
-    <w:p/>
-    <w:p>
-      <w:pPr>
-        <w:pStyle w:val="Heading1"/>
-        <w:numPr>
-          <w:ilvl w:val="0"/>
-          <w:numId w:val="5"/>
-        </w:numPr>
-        <w:ind w:left="426" w:hanging="426"/>
-        <w:rPr>
-          <w:sz w:val="28"/>
-          <w:szCs w:val="28"/>
-        </w:rPr>
-      </w:pPr>
-      <w:bookmarkStart w:id="18" w:name="_5sj43p2krwef" w:colFirst="0" w:colLast="0"/>
-      <w:bookmarkEnd w:id="18"/>
-      <w:r>
-        <w:rPr>
-          <w:sz w:val="28"/>
-          <w:szCs w:val="28"/>
-        </w:rPr>
-        <w:t>SCM Schedules</w:t>
-      </w:r>
-    </w:p>
-    <w:p/>
-    <w:p>
-      <w:pPr>
-        <w:pStyle w:val="Heading1"/>
-        <w:numPr>
-          <w:ilvl w:val="1"/>
-          <w:numId w:val="5"/>
-        </w:numPr>
-        <w:ind w:left="567" w:hanging="567"/>
-        <w:rPr>
-          <w:sz w:val="24"/>
-          <w:szCs w:val="24"/>
-        </w:rPr>
-      </w:pPr>
-      <w:r>
-        <w:rPr>
-          <w:sz w:val="24"/>
-          <w:szCs w:val="24"/>
-        </w:rPr>
-        <w:t>Sequence and coordination of SCM activities</w:t>
-      </w:r>
-    </w:p>
-    <w:p/>
-    <w:p>
-      <w:pPr>
-        <w:pStyle w:val="Heading1"/>
-        <w:numPr>
-          <w:ilvl w:val="1"/>
-          <w:numId w:val="5"/>
-        </w:numPr>
-        <w:ind w:left="567" w:hanging="567"/>
-        <w:rPr>
-          <w:sz w:val="24"/>
-          <w:szCs w:val="24"/>
-        </w:rPr>
-      </w:pPr>
-      <w:r>
-        <w:rPr>
-          <w:sz w:val="24"/>
-          <w:szCs w:val="24"/>
-        </w:rPr>
-        <w:t>Relationship of key SCM activities to project milestones or events, such as:</w:t>
-      </w:r>
-    </w:p>
-    <w:p>
-      <w:pPr>
-        <w:pStyle w:val="Heading1"/>
-        <w:numPr>
-          <w:ilvl w:val="0"/>
-          <w:numId w:val="15"/>
-        </w:numPr>
-        <w:rPr>
-          <w:b w:val="0"/>
-          <w:bCs/>
-          <w:i/>
-          <w:iCs/>
-          <w:sz w:val="22"/>
-          <w:szCs w:val="22"/>
-          <w:lang w:val="en-US"/>
-        </w:rPr>
-      </w:pPr>
-      <w:r>
-        <w:rPr>
-          <w:b w:val="0"/>
-          <w:bCs/>
-          <w:i/>
-          <w:iCs/>
-          <w:sz w:val="22"/>
-          <w:szCs w:val="22"/>
-          <w:lang w:val="en-US"/>
-        </w:rPr>
-        <w:t>Establishment of configuration baseline</w:t>
-      </w:r>
-    </w:p>
-    <w:p>
-      <w:pPr>
-        <w:pStyle w:val="Heading1"/>
-        <w:numPr>
-          <w:ilvl w:val="0"/>
-          <w:numId w:val="15"/>
-        </w:numPr>
-        <w:rPr>
-          <w:b w:val="0"/>
-          <w:bCs/>
-          <w:i/>
-          <w:iCs/>
-          <w:sz w:val="22"/>
-          <w:szCs w:val="22"/>
-          <w:lang w:val="en-US"/>
-        </w:rPr>
-      </w:pPr>
-      <w:r>
-        <w:rPr>
-          <w:b w:val="0"/>
-          <w:bCs/>
-          <w:i/>
-          <w:iCs/>
-          <w:sz w:val="22"/>
-          <w:szCs w:val="22"/>
-          <w:lang w:val="en-US"/>
-        </w:rPr>
-        <w:t>Implementation of change control procedures</w:t>
-      </w:r>
-    </w:p>
-    <w:p>
-      <w:pPr>
-        <w:pStyle w:val="Heading1"/>
-        <w:numPr>
-          <w:ilvl w:val="0"/>
-          <w:numId w:val="15"/>
-        </w:numPr>
-        <w:rPr>
-          <w:b w:val="0"/>
-          <w:bCs/>
-          <w:i/>
-          <w:iCs/>
-          <w:sz w:val="22"/>
-          <w:szCs w:val="22"/>
-          <w:lang w:val="en-US"/>
-        </w:rPr>
-      </w:pPr>
-      <w:r>
-        <w:rPr>
-          <w:b w:val="0"/>
-          <w:bCs/>
-          <w:i/>
-          <w:iCs/>
-          <w:sz w:val="22"/>
-          <w:szCs w:val="22"/>
-          <w:lang w:val="en-US"/>
-        </w:rPr>
-        <w:t>Start and completion dates for a configuration audit</w:t>
-      </w:r>
-    </w:p>
-    <w:p>
-      <w:pPr>
-        <w:rPr>
-          <w:lang w:val="en-US"/>
-        </w:rPr>
-      </w:pPr>
-    </w:p>
-    <w:p>
-      <w:pPr>
-        <w:pStyle w:val="Heading1"/>
-        <w:numPr>
-          <w:ilvl w:val="1"/>
-          <w:numId w:val="5"/>
-        </w:numPr>
-        <w:ind w:left="567" w:hanging="567"/>
-        <w:rPr>
-          <w:sz w:val="24"/>
-          <w:szCs w:val="24"/>
-        </w:rPr>
-      </w:pPr>
-      <w:r>
-        <w:rPr>
-          <w:sz w:val="24"/>
-          <w:szCs w:val="24"/>
-        </w:rPr>
-        <w:t>Schedule either as absolute dates, relative to SCM or project milestones or as sequence of events.</w:t>
-      </w:r>
-    </w:p>
-    <w:p/>
-    <w:p>
-      <w:pPr>
-        <w:pStyle w:val="Heading1"/>
-        <w:numPr>
-          <w:ilvl w:val="1"/>
-          <w:numId w:val="5"/>
-        </w:numPr>
-        <w:ind w:left="567" w:hanging="567"/>
-        <w:rPr>
-          <w:sz w:val="24"/>
-          <w:szCs w:val="24"/>
-        </w:rPr>
-      </w:pPr>
-      <w:r>
-        <w:rPr>
-          <w:sz w:val="24"/>
-          <w:szCs w:val="24"/>
-        </w:rPr>
-        <w:t xml:space="preserve"> Graphical representations can be used here.</w:t>
-      </w:r>
-    </w:p>
-    <w:p>
-      <w:pPr>
-        <w:pStyle w:val="Heading1"/>
-        <w:rPr>
-          <w:sz w:val="28"/>
-          <w:szCs w:val="28"/>
-        </w:rPr>
-      </w:pPr>
-    </w:p>
-    <w:p>
-      <w:pPr>
-        <w:pStyle w:val="Heading1"/>
-        <w:numPr>
-          <w:ilvl w:val="0"/>
-          <w:numId w:val="5"/>
-        </w:numPr>
-        <w:ind w:left="426" w:hanging="426"/>
-        <w:rPr>
-          <w:sz w:val="28"/>
-          <w:szCs w:val="28"/>
-        </w:rPr>
-      </w:pPr>
-      <w:bookmarkStart w:id="19" w:name="_v8kgynnww0cx" w:colFirst="0" w:colLast="0"/>
-      <w:bookmarkEnd w:id="19"/>
-      <w:r>
-        <w:rPr>
-          <w:sz w:val="28"/>
-          <w:szCs w:val="28"/>
-        </w:rPr>
-        <w:t>SCM Resources</w:t>
-      </w:r>
-    </w:p>
-    <w:p/>
-    <w:p>
-      <w:pPr>
-        <w:pStyle w:val="Heading1"/>
-        <w:numPr>
-          <w:ilvl w:val="1"/>
-          <w:numId w:val="5"/>
-        </w:numPr>
-        <w:ind w:left="567" w:hanging="567"/>
-        <w:rPr>
-          <w:sz w:val="24"/>
-          <w:szCs w:val="24"/>
-        </w:rPr>
-      </w:pPr>
-      <w:r>
-        <w:rPr>
-          <w:sz w:val="24"/>
-          <w:szCs w:val="24"/>
-        </w:rPr>
-        <w:t>Identifies environment, infrastructure, software tools, techniques, equipment, personnel, and training.</w:t>
-      </w:r>
-    </w:p>
-    <w:p/>
-    <w:p>
-      <w:pPr>
-        <w:pStyle w:val="Heading1"/>
-        <w:numPr>
-          <w:ilvl w:val="1"/>
-          <w:numId w:val="5"/>
-        </w:numPr>
-        <w:ind w:left="567" w:hanging="567"/>
-        <w:rPr>
-          <w:sz w:val="24"/>
-          <w:szCs w:val="24"/>
-        </w:rPr>
-      </w:pPr>
-      <w:r>
-        <w:rPr>
-          <w:sz w:val="24"/>
-          <w:szCs w:val="24"/>
-        </w:rPr>
-        <w:t>Key factors for infrastructure:</w:t>
-      </w:r>
-    </w:p>
-    <w:p>
-      <w:pPr>
-        <w:pStyle w:val="Heading1"/>
-        <w:numPr>
-          <w:ilvl w:val="0"/>
-          <w:numId w:val="15"/>
-        </w:numPr>
-        <w:rPr>
-          <w:b w:val="0"/>
-          <w:bCs/>
-          <w:i/>
-          <w:iCs/>
-          <w:sz w:val="22"/>
-          <w:szCs w:val="22"/>
-          <w:lang w:val="en-US"/>
-        </w:rPr>
-      </w:pPr>
-      <w:r>
-        <w:rPr>
-          <w:b w:val="0"/>
-          <w:bCs/>
-          <w:i/>
-          <w:iCs/>
-          <w:sz w:val="22"/>
-          <w:szCs w:val="22"/>
-          <w:lang w:val="en-US"/>
-        </w:rPr>
-        <w:t>Functionality, performance, safety, security, availability, space requirements, equipment, costs, and time constraints.</w:t>
-      </w:r>
-    </w:p>
-    <w:p>
-      <w:pPr>
-        <w:rPr>
-          <w:lang w:val="en-US"/>
-        </w:rPr>
-      </w:pPr>
-    </w:p>
-    <w:p>
-      <w:pPr>
-        <w:pStyle w:val="Heading1"/>
-        <w:numPr>
-          <w:ilvl w:val="1"/>
-          <w:numId w:val="5"/>
-        </w:numPr>
-        <w:ind w:left="567" w:hanging="567"/>
-        <w:rPr>
-          <w:sz w:val="24"/>
-          <w:szCs w:val="24"/>
-        </w:rPr>
-      </w:pPr>
-      <w:r>
-        <w:rPr>
-          <w:sz w:val="24"/>
-          <w:szCs w:val="24"/>
-        </w:rPr>
-        <w:t xml:space="preserve"> Identify which tools are used in which activity.</w:t>
-      </w:r>
-    </w:p>
-    <w:p/>
-    <w:p/>
-    <w:p>
-      <w:pPr>
-        <w:pStyle w:val="Heading1"/>
-        <w:numPr>
-          <w:ilvl w:val="0"/>
-          <w:numId w:val="5"/>
-        </w:numPr>
-        <w:ind w:left="426" w:hanging="426"/>
-        <w:rPr>
-          <w:sz w:val="28"/>
-          <w:szCs w:val="28"/>
-        </w:rPr>
-      </w:pPr>
-      <w:bookmarkStart w:id="20" w:name="_j681wnnpq15i" w:colFirst="0" w:colLast="0"/>
-      <w:bookmarkEnd w:id="20"/>
-      <w:r>
-        <w:rPr>
-          <w:sz w:val="28"/>
-          <w:szCs w:val="28"/>
-        </w:rPr>
-        <w:t>SCM Plan Maintenance</w:t>
-      </w:r>
-    </w:p>
-    <w:p/>
-    <w:p>
-      <w:pPr>
-        <w:pStyle w:val="Heading1"/>
-        <w:numPr>
-          <w:ilvl w:val="1"/>
-          <w:numId w:val="5"/>
-        </w:numPr>
-        <w:ind w:left="567" w:hanging="567"/>
-        <w:rPr>
-          <w:sz w:val="24"/>
-          <w:szCs w:val="24"/>
-        </w:rPr>
-      </w:pPr>
-      <w:r>
-        <w:rPr>
-          <w:sz w:val="24"/>
-          <w:szCs w:val="24"/>
-        </w:rPr>
-        <w:t>Who is responsible for monitoring the plan?</w:t>
-      </w:r>
-    </w:p>
-    <w:p/>
-    <w:p>
-      <w:pPr>
-        <w:pStyle w:val="Heading1"/>
-        <w:numPr>
-          <w:ilvl w:val="1"/>
-          <w:numId w:val="5"/>
-        </w:numPr>
-        <w:ind w:left="567" w:hanging="567"/>
-        <w:rPr>
-          <w:sz w:val="24"/>
-          <w:szCs w:val="24"/>
-        </w:rPr>
-      </w:pPr>
-      <w:r>
-        <w:rPr>
-          <w:sz w:val="24"/>
-          <w:szCs w:val="24"/>
-        </w:rPr>
-        <w:lastRenderedPageBreak/>
         <w:t>How frequently updates are to be performed?</w:t>
       </w:r>
     </w:p>
@@ -4843,7 +5023,7 @@
   <w:abstractNum w:abstractNumId="23" w15:restartNumberingAfterBreak="0">
     <w:nsid w:val="780C3D47"/>
     <w:multiLevelType w:val="hybridMultilevel"/>
-    <w:tmpl w:val="35E4E50A"/>
+    <w:tmpl w:val="FA40135A"/>
     <w:lvl w:ilvl="0" w:tplc="04090001">
       <w:start w:val="1"/>
       <w:numFmt w:val="bullet"/>
@@ -4856,7 +5036,7 @@
         <w:rFonts w:ascii="Symbol" w:hAnsi="Symbol" w:hint="default"/>
       </w:rPr>
     </w:lvl>
-    <w:lvl w:ilvl="1" w:tplc="04090003" w:tentative="1">
+    <w:lvl w:ilvl="1" w:tplc="04090003">
       <w:start w:val="1"/>
       <w:numFmt w:val="bullet"/>
       <w:lvlText w:val="o"/>
@@ -4868,16 +5048,15 @@
         <w:rFonts w:ascii="Courier New" w:hAnsi="Courier New" w:cs="Courier New" w:hint="default"/>
       </w:rPr>
     </w:lvl>
-    <w:lvl w:ilvl="2" w:tplc="04090005" w:tentative="1">
-      <w:start w:val="1"/>
-      <w:numFmt w:val="bullet"/>
-      <w:lvlText w:val=""/>
+    <w:lvl w:ilvl="2" w:tplc="C2CA4138">
+      <w:numFmt w:val="bullet"/>
+      <w:lvlText w:val="-"/>
       <w:lvlJc w:val="left"/>
       <w:pPr>
         <w:ind w:left="2367" w:hanging="360"/>
       </w:pPr>
       <w:rPr>
-        <w:rFonts w:ascii="Wingdings" w:hAnsi="Wingdings" w:hint="default"/>
+        <w:rFonts w:ascii="Times New Roman" w:eastAsia="Times New Roman" w:hAnsi="Times New Roman" w:cs="Times New Roman" w:hint="default"/>
       </w:rPr>
     </w:lvl>
     <w:lvl w:ilvl="3" w:tplc="04090001" w:tentative="1">

</xml_diff>

<commit_message>
Updated Section 6 of ConfigManagement
+ Completed section 6
</commit_message>
<xml_diff>
--- a/deliverable5/RootDigital_Deliverable_5_ConfigManagement.docx
+++ b/deliverable5/RootDigital_Deliverable_5_ConfigManagement.docx
@@ -287,6 +287,69 @@
       </w:r>
       <w:r>
         <w:t xml:space="preserve"> – A time management method which breaks work into intervals that are separated by short breaks. </w:t>
+      </w:r>
+    </w:p>
+    <w:p>
+      <w:pPr>
+        <w:ind w:left="567"/>
+      </w:pPr>
+      <w:r>
+        <w:rPr>
+          <w:u w:val="single"/>
+        </w:rPr>
+        <w:t>Configuration (</w:t>
+      </w:r>
+      <w:r>
+        <w:rPr>
+          <w:u w:val="single"/>
+        </w:rPr>
+        <w:t>V</w:t>
+      </w:r>
+      <w:r>
+        <w:rPr>
+          <w:u w:val="single"/>
+        </w:rPr>
+        <w:t>ersion) Control</w:t>
+      </w:r>
+      <w:r>
+        <w:t xml:space="preserve"> </w:t>
+      </w:r>
+      <w:r>
+        <w:t>–</w:t>
+      </w:r>
+      <w:r>
+        <w:t xml:space="preserve"> </w:t>
+      </w:r>
+      <w:r>
+        <w:t>The process of ensuring that versions of systems and components are recorded and maintained, so that changes are managed, and all versions of components are identified and stored for the lifetime of the system.</w:t>
+      </w:r>
+    </w:p>
+    <w:p>
+      <w:pPr>
+        <w:ind w:left="567"/>
+      </w:pPr>
+      <w:r>
+        <w:rPr>
+          <w:u w:val="single"/>
+        </w:rPr>
+        <w:t xml:space="preserve">Configuration Item </w:t>
+      </w:r>
+      <w:r>
+        <w:t>– Anything associated with the software project that has been placed under configuration control. Items have a unique name and often have different versions.</w:t>
+      </w:r>
+    </w:p>
+    <w:p>
+      <w:pPr>
+        <w:ind w:left="567"/>
+      </w:pPr>
+      <w:r>
+        <w:rPr>
+          <w:u w:val="single"/>
+        </w:rPr>
+        <w:t>Version</w:t>
+      </w:r>
+      <w:r>
+        <w:t xml:space="preserve"> – An instance of a configuration item that differs from other instances of that item and has a unique identifier.</w:t>
       </w:r>
     </w:p>
     <w:p>
@@ -338,6 +401,1179 @@
           <w:t>https://en.wikipedia.org/wiki/Pomodoro_Technique</w:t>
         </w:r>
       </w:hyperlink>
+    </w:p>
+    <w:p/>
+    <w:p/>
+    <w:p/>
+    <w:p/>
+    <w:p/>
+    <w:p/>
+    <w:p/>
+    <w:p/>
+    <w:p/>
+    <w:p>
+      <w:pPr>
+        <w:pStyle w:val="Heading1"/>
+        <w:numPr>
+          <w:ilvl w:val="0"/>
+          <w:numId w:val="5"/>
+        </w:numPr>
+        <w:ind w:left="426" w:hanging="426"/>
+        <w:rPr>
+          <w:sz w:val="28"/>
+          <w:szCs w:val="28"/>
+        </w:rPr>
+      </w:pPr>
+      <w:bookmarkStart w:id="4" w:name="_j3hvff65579k" w:colFirst="0" w:colLast="0"/>
+      <w:bookmarkEnd w:id="4"/>
+      <w:r>
+        <w:rPr>
+          <w:sz w:val="28"/>
+          <w:szCs w:val="28"/>
+        </w:rPr>
+        <w:lastRenderedPageBreak/>
+        <w:t>SCM Management</w:t>
+      </w:r>
+    </w:p>
+    <w:p/>
+    <w:p>
+      <w:pPr>
+        <w:pStyle w:val="Heading1"/>
+        <w:numPr>
+          <w:ilvl w:val="1"/>
+          <w:numId w:val="5"/>
+        </w:numPr>
+        <w:ind w:left="567" w:hanging="567"/>
+        <w:rPr>
+          <w:sz w:val="24"/>
+          <w:szCs w:val="24"/>
+        </w:rPr>
+      </w:pPr>
+      <w:bookmarkStart w:id="5" w:name="_gg3hf76h6pi1" w:colFirst="0" w:colLast="0"/>
+      <w:bookmarkEnd w:id="5"/>
+      <w:r>
+        <w:rPr>
+          <w:sz w:val="24"/>
+          <w:szCs w:val="24"/>
+        </w:rPr>
+        <w:t>Organization</w:t>
+      </w:r>
+    </w:p>
+    <w:p>
+      <w:pPr>
+        <w:ind w:left="567"/>
+      </w:pPr>
+      <w:r>
+        <w:t xml:space="preserve">The development of </w:t>
+      </w:r>
+      <w:proofErr w:type="spellStart"/>
+      <w:r>
+        <w:t>Illo</w:t>
+      </w:r>
+      <w:proofErr w:type="spellEnd"/>
+      <w:r>
+        <w:t xml:space="preserve"> consists of a product owner, a scrum master, and three members of the </w:t>
+      </w:r>
+      <w:r>
+        <w:t xml:space="preserve">software </w:t>
+      </w:r>
+      <w:r>
+        <w:t xml:space="preserve">development team. </w:t>
+      </w:r>
+      <w:r>
+        <w:t>The product owner manages the applications’ requirements and priorities. The scrum master oversees and facilitates the Scrum development process. The development team implements, tests, and delivers the requirements.</w:t>
+      </w:r>
+    </w:p>
+    <w:p>
+      <w:pPr>
+        <w:pStyle w:val="Heading1"/>
+        <w:ind w:left="567"/>
+        <w:rPr>
+          <w:sz w:val="24"/>
+          <w:szCs w:val="24"/>
+        </w:rPr>
+      </w:pPr>
+    </w:p>
+    <w:p>
+      <w:pPr>
+        <w:pStyle w:val="Heading1"/>
+        <w:numPr>
+          <w:ilvl w:val="1"/>
+          <w:numId w:val="5"/>
+        </w:numPr>
+        <w:ind w:left="567" w:hanging="567"/>
+        <w:rPr>
+          <w:sz w:val="24"/>
+          <w:szCs w:val="24"/>
+        </w:rPr>
+      </w:pPr>
+      <w:bookmarkStart w:id="6" w:name="_m8bjkymjwute" w:colFirst="0" w:colLast="0"/>
+      <w:bookmarkEnd w:id="6"/>
+      <w:r>
+        <w:rPr>
+          <w:sz w:val="24"/>
+          <w:szCs w:val="24"/>
+        </w:rPr>
+        <w:t>Responsibilities</w:t>
+      </w:r>
+    </w:p>
+    <w:p>
+      <w:pPr>
+        <w:pStyle w:val="ListParagraph"/>
+        <w:numPr>
+          <w:ilvl w:val="0"/>
+          <w:numId w:val="15"/>
+        </w:numPr>
+        <w:rPr>
+          <w:u w:val="single"/>
+        </w:rPr>
+      </w:pPr>
+      <w:r>
+        <w:rPr>
+          <w:u w:val="single"/>
+        </w:rPr>
+        <w:t>Product Owner</w:t>
+      </w:r>
+    </w:p>
+    <w:p>
+      <w:pPr>
+        <w:pStyle w:val="ListParagraph"/>
+        <w:numPr>
+          <w:ilvl w:val="1"/>
+          <w:numId w:val="15"/>
+        </w:numPr>
+        <w:rPr>
+          <w:u w:val="single"/>
+        </w:rPr>
+      </w:pPr>
+      <w:r>
+        <w:t xml:space="preserve">The purpose of the </w:t>
+      </w:r>
+      <w:r>
+        <w:t>p</w:t>
+      </w:r>
+      <w:r>
+        <w:t xml:space="preserve">roduct </w:t>
+      </w:r>
+      <w:r>
+        <w:t>o</w:t>
+      </w:r>
+      <w:r>
+        <w:t xml:space="preserve">wner is to </w:t>
+      </w:r>
+      <w:r>
+        <w:t>decide</w:t>
+      </w:r>
+      <w:r>
+        <w:t xml:space="preserve"> the goal of each sprint and </w:t>
+      </w:r>
+      <w:r>
+        <w:t xml:space="preserve">to determine </w:t>
+      </w:r>
+      <w:r>
+        <w:t xml:space="preserve">what is </w:t>
+      </w:r>
+      <w:r>
+        <w:t xml:space="preserve">acceptable as </w:t>
+      </w:r>
+      <w:r>
+        <w:t>“done” in the sprint. They have the authority to cancel a sprint should they decide that the goal of it has become obsolete</w:t>
+      </w:r>
+      <w:r>
+        <w:t>, and they are responsible for the following tasks:</w:t>
+      </w:r>
+    </w:p>
+    <w:p>
+      <w:pPr>
+        <w:pStyle w:val="ListParagraph"/>
+        <w:numPr>
+          <w:ilvl w:val="1"/>
+          <w:numId w:val="15"/>
+        </w:numPr>
+      </w:pPr>
+      <w:r>
+        <w:t>Updat</w:t>
+      </w:r>
+      <w:r>
+        <w:t>ing</w:t>
+      </w:r>
+      <w:r>
+        <w:t xml:space="preserve"> </w:t>
+      </w:r>
+      <w:r>
+        <w:t xml:space="preserve">the status and order of </w:t>
+      </w:r>
+      <w:r>
+        <w:t>items in the product backlog</w:t>
+      </w:r>
+      <w:r>
+        <w:t>.</w:t>
+      </w:r>
+    </w:p>
+    <w:p>
+      <w:pPr>
+        <w:pStyle w:val="ListParagraph"/>
+        <w:numPr>
+          <w:ilvl w:val="1"/>
+          <w:numId w:val="15"/>
+        </w:numPr>
+      </w:pPr>
+      <w:r>
+        <w:t>Updat</w:t>
+      </w:r>
+      <w:r>
+        <w:t>ing</w:t>
+      </w:r>
+      <w:r>
+        <w:t xml:space="preserve"> items in the sprint backlog with “done” or “not done”.</w:t>
+      </w:r>
+    </w:p>
+    <w:p>
+      <w:pPr>
+        <w:pStyle w:val="ListParagraph"/>
+        <w:numPr>
+          <w:ilvl w:val="1"/>
+          <w:numId w:val="15"/>
+        </w:numPr>
+      </w:pPr>
+      <w:r>
+        <w:t>Creat</w:t>
+      </w:r>
+      <w:r>
+        <w:t>ing</w:t>
+      </w:r>
+      <w:r>
+        <w:t xml:space="preserve"> required documents.</w:t>
+      </w:r>
+    </w:p>
+    <w:p>
+      <w:pPr>
+        <w:pStyle w:val="ListParagraph"/>
+        <w:ind w:left="1647"/>
+      </w:pPr>
+    </w:p>
+    <w:p>
+      <w:pPr>
+        <w:pStyle w:val="ListParagraph"/>
+        <w:numPr>
+          <w:ilvl w:val="0"/>
+          <w:numId w:val="15"/>
+        </w:numPr>
+        <w:rPr>
+          <w:u w:val="single"/>
+        </w:rPr>
+      </w:pPr>
+      <w:r>
+        <w:rPr>
+          <w:u w:val="single"/>
+        </w:rPr>
+        <w:t>Scrum Master</w:t>
+      </w:r>
+    </w:p>
+    <w:p>
+      <w:pPr>
+        <w:pStyle w:val="ListParagraph"/>
+        <w:numPr>
+          <w:ilvl w:val="1"/>
+          <w:numId w:val="15"/>
+        </w:numPr>
+      </w:pPr>
+      <w:r>
+        <w:t>The purpose of the scrum master is to f</w:t>
+      </w:r>
+      <w:r>
+        <w:t>acilitate the product owner’s and development team’s work</w:t>
+      </w:r>
+      <w:r>
+        <w:t>. They ensure the</w:t>
+      </w:r>
+      <w:r>
+        <w:t xml:space="preserve"> development team </w:t>
+      </w:r>
+      <w:r>
+        <w:t>is</w:t>
+      </w:r>
+      <w:r>
+        <w:t xml:space="preserve"> practicing Scum properly</w:t>
+      </w:r>
+      <w:r>
+        <w:t xml:space="preserve">, and are responsible </w:t>
+      </w:r>
+      <w:r>
+        <w:t>for the following tasks:</w:t>
+      </w:r>
+    </w:p>
+    <w:p>
+      <w:pPr>
+        <w:pStyle w:val="ListParagraph"/>
+        <w:numPr>
+          <w:ilvl w:val="1"/>
+          <w:numId w:val="15"/>
+        </w:numPr>
+      </w:pPr>
+      <w:r>
+        <w:t>Interfac</w:t>
+      </w:r>
+      <w:r>
+        <w:t>ing</w:t>
+      </w:r>
+      <w:r>
+        <w:t xml:space="preserve"> with external entities</w:t>
+      </w:r>
+    </w:p>
+    <w:p>
+      <w:pPr>
+        <w:pStyle w:val="ListParagraph"/>
+        <w:numPr>
+          <w:ilvl w:val="1"/>
+          <w:numId w:val="15"/>
+        </w:numPr>
+      </w:pPr>
+      <w:r>
+        <w:t>Creat</w:t>
+      </w:r>
+      <w:r>
+        <w:t>ing</w:t>
+      </w:r>
+      <w:r>
+        <w:t xml:space="preserve"> required documents.</w:t>
+      </w:r>
+    </w:p>
+    <w:p>
+      <w:pPr>
+        <w:ind w:left="1287"/>
+      </w:pPr>
+    </w:p>
+    <w:p>
+      <w:pPr>
+        <w:pStyle w:val="ListParagraph"/>
+        <w:numPr>
+          <w:ilvl w:val="0"/>
+          <w:numId w:val="15"/>
+        </w:numPr>
+        <w:rPr>
+          <w:u w:val="single"/>
+        </w:rPr>
+      </w:pPr>
+      <w:r>
+        <w:rPr>
+          <w:u w:val="single"/>
+        </w:rPr>
+        <w:t>Development Team</w:t>
+      </w:r>
+    </w:p>
+    <w:p>
+      <w:pPr>
+        <w:pStyle w:val="ListParagraph"/>
+        <w:numPr>
+          <w:ilvl w:val="1"/>
+          <w:numId w:val="15"/>
+        </w:numPr>
+      </w:pPr>
+      <w:r>
+        <w:t xml:space="preserve">The purpose of the development team is to </w:t>
+      </w:r>
+      <w:r>
+        <w:t>communicate</w:t>
+      </w:r>
+      <w:r>
+        <w:t xml:space="preserve"> with the product owner to determine what “done” is, and to d</w:t>
+      </w:r>
+      <w:r>
+        <w:t>etermine</w:t>
+      </w:r>
+      <w:r>
+        <w:t xml:space="preserve"> </w:t>
+      </w:r>
+      <w:r>
+        <w:t xml:space="preserve">the work that needs to be </w:t>
+      </w:r>
+      <w:r>
+        <w:t>completed</w:t>
+      </w:r>
+      <w:r>
+        <w:t xml:space="preserve"> in a sprint</w:t>
+      </w:r>
+      <w:r>
+        <w:t xml:space="preserve">. </w:t>
+      </w:r>
+      <w:r>
+        <w:t>They manage the</w:t>
+      </w:r>
+      <w:r>
+        <w:t xml:space="preserve"> development of the </w:t>
+      </w:r>
+      <w:r>
+        <w:t>software, and are responsible for the following tasks:</w:t>
+      </w:r>
+    </w:p>
+    <w:p>
+      <w:pPr>
+        <w:pStyle w:val="ListParagraph"/>
+        <w:numPr>
+          <w:ilvl w:val="1"/>
+          <w:numId w:val="15"/>
+        </w:numPr>
+      </w:pPr>
+      <w:r>
+        <w:t>Implement</w:t>
+      </w:r>
+      <w:r>
+        <w:t>ing</w:t>
+      </w:r>
+      <w:r>
+        <w:t xml:space="preserve"> user stories in the sprint.</w:t>
+      </w:r>
+    </w:p>
+    <w:p>
+      <w:pPr>
+        <w:pStyle w:val="ListParagraph"/>
+        <w:numPr>
+          <w:ilvl w:val="1"/>
+          <w:numId w:val="15"/>
+        </w:numPr>
+      </w:pPr>
+      <w:r>
+        <w:t>Manag</w:t>
+      </w:r>
+      <w:r>
+        <w:t>ing</w:t>
+      </w:r>
+      <w:r>
+        <w:t xml:space="preserve"> the sprint backlog.</w:t>
+      </w:r>
+    </w:p>
+    <w:p>
+      <w:pPr>
+        <w:pStyle w:val="ListParagraph"/>
+        <w:numPr>
+          <w:ilvl w:val="1"/>
+          <w:numId w:val="15"/>
+        </w:numPr>
+      </w:pPr>
+      <w:r>
+        <w:t>Creating</w:t>
+      </w:r>
+      <w:r>
+        <w:t xml:space="preserve"> required documents.</w:t>
+      </w:r>
+    </w:p>
+    <w:p/>
+    <w:p>
+      <w:pPr>
+        <w:pStyle w:val="Heading1"/>
+        <w:rPr>
+          <w:sz w:val="24"/>
+          <w:szCs w:val="24"/>
+        </w:rPr>
+      </w:pPr>
+      <w:bookmarkStart w:id="7" w:name="_wcgm0gufta3w" w:colFirst="0" w:colLast="0"/>
+      <w:bookmarkEnd w:id="7"/>
+    </w:p>
+    <w:p>
+      <w:pPr>
+        <w:pStyle w:val="Heading1"/>
+        <w:numPr>
+          <w:ilvl w:val="1"/>
+          <w:numId w:val="5"/>
+        </w:numPr>
+        <w:ind w:left="567" w:hanging="567"/>
+        <w:rPr>
+          <w:sz w:val="24"/>
+          <w:szCs w:val="24"/>
+        </w:rPr>
+      </w:pPr>
+      <w:bookmarkStart w:id="8" w:name="_ajzoep5zzccq" w:colFirst="0" w:colLast="0"/>
+      <w:bookmarkEnd w:id="8"/>
+      <w:r>
+        <w:rPr>
+          <w:sz w:val="24"/>
+          <w:szCs w:val="24"/>
+        </w:rPr>
+        <w:t>Applicable Policies, Directives, and Procedures</w:t>
+      </w:r>
+    </w:p>
+    <w:p>
+      <w:pPr>
+        <w:ind w:left="567"/>
+      </w:pPr>
+      <w:r>
+        <w:t xml:space="preserve">This project is subject to the following external </w:t>
+      </w:r>
+      <w:r>
+        <w:t>constraint(s)</w:t>
+      </w:r>
+      <w:r>
+        <w:t>:</w:t>
+      </w:r>
+    </w:p>
+    <w:p>
+      <w:pPr>
+        <w:pStyle w:val="ListParagraph"/>
+        <w:numPr>
+          <w:ilvl w:val="0"/>
+          <w:numId w:val="15"/>
+        </w:numPr>
+      </w:pPr>
+      <w:r>
+        <w:t>To be submitted for COS-420: Intro to Software Engineering, the project’s development is limited to the timeframe of one semester.</w:t>
+      </w:r>
+    </w:p>
+    <w:p/>
+    <w:p/>
+    <w:p/>
+    <w:p>
+      <w:pPr>
+        <w:pStyle w:val="Heading1"/>
+        <w:numPr>
+          <w:ilvl w:val="0"/>
+          <w:numId w:val="5"/>
+        </w:numPr>
+        <w:ind w:left="426" w:hanging="426"/>
+        <w:rPr>
+          <w:sz w:val="28"/>
+          <w:szCs w:val="28"/>
+        </w:rPr>
+      </w:pPr>
+      <w:bookmarkStart w:id="9" w:name="_hdiy40p2tv8i" w:colFirst="0" w:colLast="0"/>
+      <w:bookmarkEnd w:id="9"/>
+      <w:r>
+        <w:rPr>
+          <w:sz w:val="28"/>
+          <w:szCs w:val="28"/>
+        </w:rPr>
+        <w:lastRenderedPageBreak/>
+        <w:t>SCM Activities</w:t>
+      </w:r>
+      <w:r>
+        <w:rPr>
+          <w:sz w:val="28"/>
+          <w:szCs w:val="28"/>
+        </w:rPr>
+        <w:t xml:space="preserve"> </w:t>
+      </w:r>
+      <w:r>
+        <w:rPr>
+          <w:color w:val="C00000"/>
+          <w:sz w:val="28"/>
+          <w:szCs w:val="28"/>
+        </w:rPr>
+        <w:t>(Ideally you will have subsections 3.1.1, 3.1.2, …)</w:t>
+      </w:r>
+    </w:p>
+    <w:p/>
+    <w:p>
+      <w:pPr>
+        <w:pStyle w:val="Heading1"/>
+        <w:numPr>
+          <w:ilvl w:val="1"/>
+          <w:numId w:val="5"/>
+        </w:numPr>
+        <w:ind w:left="567" w:hanging="567"/>
+        <w:rPr>
+          <w:sz w:val="24"/>
+          <w:szCs w:val="24"/>
+        </w:rPr>
+      </w:pPr>
+      <w:bookmarkStart w:id="10" w:name="_3e4il2uh8lf3" w:colFirst="0" w:colLast="0"/>
+      <w:bookmarkEnd w:id="10"/>
+      <w:r>
+        <w:rPr>
+          <w:sz w:val="24"/>
+          <w:szCs w:val="24"/>
+        </w:rPr>
+        <w:t>Configuration Identification</w:t>
+      </w:r>
+    </w:p>
+    <w:p>
+      <w:pPr>
+        <w:pStyle w:val="Heading1"/>
+        <w:numPr>
+          <w:ilvl w:val="0"/>
+          <w:numId w:val="15"/>
+        </w:numPr>
+        <w:rPr>
+          <w:b w:val="0"/>
+          <w:bCs/>
+          <w:i/>
+          <w:iCs/>
+          <w:sz w:val="22"/>
+          <w:szCs w:val="22"/>
+          <w:lang w:val="en-US"/>
+        </w:rPr>
+      </w:pPr>
+      <w:r>
+        <w:rPr>
+          <w:b w:val="0"/>
+          <w:bCs/>
+          <w:i/>
+          <w:iCs/>
+          <w:sz w:val="22"/>
+          <w:szCs w:val="22"/>
+          <w:lang w:val="en-US"/>
+        </w:rPr>
+        <w:t>Identify configuration items (events, items, procedures)</w:t>
+      </w:r>
+    </w:p>
+    <w:p>
+      <w:pPr>
+        <w:pStyle w:val="Heading1"/>
+        <w:numPr>
+          <w:ilvl w:val="0"/>
+          <w:numId w:val="15"/>
+        </w:numPr>
+        <w:rPr>
+          <w:b w:val="0"/>
+          <w:bCs/>
+          <w:i/>
+          <w:iCs/>
+          <w:sz w:val="22"/>
+          <w:szCs w:val="22"/>
+          <w:lang w:val="en-US"/>
+        </w:rPr>
+      </w:pPr>
+      <w:r>
+        <w:rPr>
+          <w:b w:val="0"/>
+          <w:bCs/>
+          <w:i/>
+          <w:iCs/>
+          <w:sz w:val="22"/>
+          <w:szCs w:val="22"/>
+          <w:lang w:val="en-US"/>
+        </w:rPr>
+        <w:t>Name configuration items (unique identifiers)</w:t>
+      </w:r>
+    </w:p>
+    <w:p>
+      <w:pPr>
+        <w:pStyle w:val="Heading1"/>
+        <w:numPr>
+          <w:ilvl w:val="0"/>
+          <w:numId w:val="15"/>
+        </w:numPr>
+        <w:rPr>
+          <w:b w:val="0"/>
+          <w:bCs/>
+          <w:i/>
+          <w:iCs/>
+          <w:sz w:val="22"/>
+          <w:szCs w:val="22"/>
+          <w:lang w:val="en-US"/>
+        </w:rPr>
+      </w:pPr>
+      <w:r>
+        <w:rPr>
+          <w:b w:val="0"/>
+          <w:bCs/>
+          <w:i/>
+          <w:iCs/>
+          <w:sz w:val="22"/>
+          <w:szCs w:val="22"/>
+          <w:lang w:val="en-US"/>
+        </w:rPr>
+        <w:t>Acquiring configuration items (physical procedures)</w:t>
+      </w:r>
+    </w:p>
+    <w:p/>
+    <w:p>
+      <w:pPr>
+        <w:pStyle w:val="Heading1"/>
+        <w:numPr>
+          <w:ilvl w:val="1"/>
+          <w:numId w:val="5"/>
+        </w:numPr>
+        <w:ind w:left="567" w:hanging="567"/>
+        <w:rPr>
+          <w:sz w:val="24"/>
+          <w:szCs w:val="24"/>
+        </w:rPr>
+      </w:pPr>
+      <w:bookmarkStart w:id="11" w:name="_95marpz55lau" w:colFirst="0" w:colLast="0"/>
+      <w:bookmarkEnd w:id="11"/>
+      <w:r>
+        <w:rPr>
+          <w:sz w:val="24"/>
+          <w:szCs w:val="24"/>
+        </w:rPr>
+        <w:t>Configuration Control</w:t>
+      </w:r>
+    </w:p>
+    <w:p>
+      <w:pPr>
+        <w:pStyle w:val="Heading1"/>
+        <w:numPr>
+          <w:ilvl w:val="0"/>
+          <w:numId w:val="15"/>
+        </w:numPr>
+        <w:rPr>
+          <w:b w:val="0"/>
+          <w:bCs/>
+          <w:i/>
+          <w:iCs/>
+          <w:sz w:val="22"/>
+          <w:szCs w:val="22"/>
+          <w:lang w:val="en-US"/>
+        </w:rPr>
+      </w:pPr>
+      <w:r>
+        <w:rPr>
+          <w:b w:val="0"/>
+          <w:bCs/>
+          <w:i/>
+          <w:iCs/>
+          <w:sz w:val="22"/>
+          <w:szCs w:val="22"/>
+          <w:lang w:val="en-US"/>
+        </w:rPr>
+        <w:t>Requesting changes</w:t>
+      </w:r>
+    </w:p>
+    <w:p>
+      <w:pPr>
+        <w:pStyle w:val="Heading1"/>
+        <w:numPr>
+          <w:ilvl w:val="0"/>
+          <w:numId w:val="15"/>
+        </w:numPr>
+        <w:rPr>
+          <w:b w:val="0"/>
+          <w:bCs/>
+          <w:i/>
+          <w:iCs/>
+          <w:sz w:val="22"/>
+          <w:szCs w:val="22"/>
+          <w:lang w:val="en-US"/>
+        </w:rPr>
+      </w:pPr>
+      <w:r>
+        <w:rPr>
+          <w:b w:val="0"/>
+          <w:bCs/>
+          <w:i/>
+          <w:iCs/>
+          <w:sz w:val="22"/>
+          <w:szCs w:val="22"/>
+          <w:lang w:val="en-US"/>
+        </w:rPr>
+        <w:t>Evaluating changes</w:t>
+      </w:r>
+    </w:p>
+    <w:p>
+      <w:pPr>
+        <w:pStyle w:val="Heading1"/>
+        <w:numPr>
+          <w:ilvl w:val="0"/>
+          <w:numId w:val="15"/>
+        </w:numPr>
+        <w:rPr>
+          <w:b w:val="0"/>
+          <w:bCs/>
+          <w:i/>
+          <w:iCs/>
+          <w:sz w:val="22"/>
+          <w:szCs w:val="22"/>
+          <w:lang w:val="en-US"/>
+        </w:rPr>
+      </w:pPr>
+      <w:r>
+        <w:rPr>
+          <w:b w:val="0"/>
+          <w:bCs/>
+          <w:i/>
+          <w:iCs/>
+          <w:sz w:val="22"/>
+          <w:szCs w:val="22"/>
+          <w:lang w:val="en-US"/>
+        </w:rPr>
+        <w:t>Approving or disapproving changes</w:t>
+      </w:r>
+    </w:p>
+    <w:p>
+      <w:pPr>
+        <w:pStyle w:val="Heading1"/>
+        <w:numPr>
+          <w:ilvl w:val="0"/>
+          <w:numId w:val="15"/>
+        </w:numPr>
+        <w:rPr>
+          <w:b w:val="0"/>
+          <w:bCs/>
+          <w:i/>
+          <w:iCs/>
+          <w:sz w:val="22"/>
+          <w:szCs w:val="22"/>
+          <w:lang w:val="en-US"/>
+        </w:rPr>
+      </w:pPr>
+      <w:r>
+        <w:rPr>
+          <w:b w:val="0"/>
+          <w:bCs/>
+          <w:i/>
+          <w:iCs/>
+          <w:sz w:val="22"/>
+          <w:szCs w:val="22"/>
+          <w:lang w:val="en-US"/>
+        </w:rPr>
+        <w:t>Implementing changes</w:t>
+      </w:r>
+      <w:bookmarkStart w:id="12" w:name="_xnp1em1c120d" w:colFirst="0" w:colLast="0"/>
+      <w:bookmarkEnd w:id="12"/>
+    </w:p>
+    <w:p>
+      <w:pPr>
+        <w:rPr>
+          <w:lang w:val="en-US"/>
+        </w:rPr>
+      </w:pPr>
+    </w:p>
+    <w:p>
+      <w:pPr>
+        <w:pStyle w:val="Heading1"/>
+        <w:numPr>
+          <w:ilvl w:val="1"/>
+          <w:numId w:val="5"/>
+        </w:numPr>
+        <w:ind w:left="567" w:hanging="567"/>
+        <w:rPr>
+          <w:sz w:val="24"/>
+          <w:szCs w:val="24"/>
+        </w:rPr>
+      </w:pPr>
+      <w:bookmarkStart w:id="13" w:name="_cd2yhnxtu5eh" w:colFirst="0" w:colLast="0"/>
+      <w:bookmarkEnd w:id="13"/>
+      <w:r>
+        <w:rPr>
+          <w:sz w:val="24"/>
+          <w:szCs w:val="24"/>
+        </w:rPr>
+        <w:t>Configuration Status Accounting</w:t>
+      </w:r>
+    </w:p>
+    <w:p>
+      <w:pPr>
+        <w:pStyle w:val="Heading1"/>
+        <w:numPr>
+          <w:ilvl w:val="0"/>
+          <w:numId w:val="15"/>
+        </w:numPr>
+        <w:rPr>
+          <w:b w:val="0"/>
+          <w:bCs/>
+          <w:i/>
+          <w:iCs/>
+          <w:sz w:val="22"/>
+          <w:szCs w:val="22"/>
+          <w:lang w:val="en-US"/>
+        </w:rPr>
+      </w:pPr>
+      <w:r>
+        <w:rPr>
+          <w:b w:val="0"/>
+          <w:bCs/>
+          <w:i/>
+          <w:iCs/>
+          <w:sz w:val="22"/>
+          <w:szCs w:val="22"/>
+          <w:lang w:val="en-US"/>
+        </w:rPr>
+        <w:t>Metrics to be tracked and reported and type of report.</w:t>
+      </w:r>
+    </w:p>
+    <w:p>
+      <w:pPr>
+        <w:pStyle w:val="Heading1"/>
+        <w:numPr>
+          <w:ilvl w:val="0"/>
+          <w:numId w:val="15"/>
+        </w:numPr>
+        <w:rPr>
+          <w:b w:val="0"/>
+          <w:bCs/>
+          <w:i/>
+          <w:iCs/>
+          <w:sz w:val="22"/>
+          <w:szCs w:val="22"/>
+          <w:lang w:val="en-US"/>
+        </w:rPr>
+      </w:pPr>
+      <w:r>
+        <w:rPr>
+          <w:b w:val="0"/>
+          <w:bCs/>
+          <w:i/>
+          <w:iCs/>
+          <w:sz w:val="22"/>
+          <w:szCs w:val="22"/>
+          <w:lang w:val="en-US"/>
+        </w:rPr>
+        <w:t>Storage and access control of status data.</w:t>
+      </w:r>
+    </w:p>
+    <w:p/>
+    <w:p>
+      <w:pPr>
+        <w:pStyle w:val="Heading1"/>
+        <w:numPr>
+          <w:ilvl w:val="1"/>
+          <w:numId w:val="5"/>
+        </w:numPr>
+        <w:ind w:left="567" w:hanging="567"/>
+        <w:rPr>
+          <w:sz w:val="24"/>
+          <w:szCs w:val="24"/>
+        </w:rPr>
+      </w:pPr>
+      <w:bookmarkStart w:id="14" w:name="_p9c3zb896hb7" w:colFirst="0" w:colLast="0"/>
+      <w:bookmarkEnd w:id="14"/>
+      <w:r>
+        <w:rPr>
+          <w:sz w:val="24"/>
+          <w:szCs w:val="24"/>
+        </w:rPr>
+        <w:t>Configuration Evaluation and Reviews</w:t>
+      </w:r>
+    </w:p>
+    <w:p>
+      <w:pPr>
+        <w:pStyle w:val="Heading1"/>
+        <w:numPr>
+          <w:ilvl w:val="0"/>
+          <w:numId w:val="15"/>
+        </w:numPr>
+        <w:rPr>
+          <w:b w:val="0"/>
+          <w:bCs/>
+          <w:i/>
+          <w:iCs/>
+          <w:sz w:val="22"/>
+          <w:szCs w:val="22"/>
+          <w:lang w:val="en-US"/>
+        </w:rPr>
+      </w:pPr>
+      <w:r>
+        <w:rPr>
+          <w:b w:val="0"/>
+          <w:bCs/>
+          <w:i/>
+          <w:iCs/>
+          <w:sz w:val="22"/>
+          <w:szCs w:val="22"/>
+          <w:lang w:val="en-US"/>
+        </w:rPr>
+        <w:t>At minimum an audit on a CI prior to its release.</w:t>
+      </w:r>
+    </w:p>
+    <w:p>
+      <w:pPr>
+        <w:pStyle w:val="Heading1"/>
+        <w:numPr>
+          <w:ilvl w:val="0"/>
+          <w:numId w:val="15"/>
+        </w:numPr>
+        <w:rPr>
+          <w:b w:val="0"/>
+          <w:bCs/>
+          <w:i/>
+          <w:iCs/>
+          <w:sz w:val="22"/>
+          <w:szCs w:val="22"/>
+          <w:lang w:val="en-US"/>
+        </w:rPr>
+      </w:pPr>
+      <w:r>
+        <w:rPr>
+          <w:b w:val="0"/>
+          <w:bCs/>
+          <w:i/>
+          <w:iCs/>
+          <w:sz w:val="22"/>
+          <w:szCs w:val="22"/>
+          <w:lang w:val="en-US"/>
+        </w:rPr>
+        <w:t>Defines objective, schedule, procedures, participants, approval criteria etc.</w:t>
+      </w:r>
+    </w:p>
+    <w:p/>
+    <w:p>
+      <w:pPr>
+        <w:pStyle w:val="Heading1"/>
+        <w:numPr>
+          <w:ilvl w:val="1"/>
+          <w:numId w:val="5"/>
+        </w:numPr>
+        <w:ind w:left="567" w:hanging="567"/>
+        <w:rPr>
+          <w:sz w:val="24"/>
+          <w:szCs w:val="24"/>
+        </w:rPr>
+      </w:pPr>
+      <w:bookmarkStart w:id="15" w:name="_cwq13361mwih" w:colFirst="0" w:colLast="0"/>
+      <w:bookmarkEnd w:id="15"/>
+      <w:r>
+        <w:rPr>
+          <w:sz w:val="24"/>
+          <w:szCs w:val="24"/>
+        </w:rPr>
+        <w:t>Interface Control</w:t>
+      </w:r>
+    </w:p>
+    <w:p>
+      <w:pPr>
+        <w:pStyle w:val="Heading1"/>
+        <w:numPr>
+          <w:ilvl w:val="0"/>
+          <w:numId w:val="15"/>
+        </w:numPr>
+        <w:rPr>
+          <w:b w:val="0"/>
+          <w:bCs/>
+          <w:i/>
+          <w:iCs/>
+          <w:sz w:val="22"/>
+          <w:szCs w:val="22"/>
+          <w:lang w:val="en-US"/>
+        </w:rPr>
+      </w:pPr>
+      <w:r>
+        <w:rPr>
+          <w:b w:val="0"/>
+          <w:bCs/>
+          <w:i/>
+          <w:iCs/>
+          <w:sz w:val="22"/>
+          <w:szCs w:val="22"/>
+          <w:lang w:val="en-US"/>
+        </w:rPr>
+        <w:t>Coordination of changes to CIs with changes to interfacing items outside of the scope of the Plan.</w:t>
+      </w:r>
+    </w:p>
+    <w:p>
+      <w:pPr>
+        <w:pStyle w:val="Heading1"/>
+        <w:ind w:left="567"/>
+        <w:rPr>
+          <w:sz w:val="24"/>
+          <w:szCs w:val="24"/>
+        </w:rPr>
+      </w:pPr>
+    </w:p>
+    <w:p>
+      <w:pPr>
+        <w:pStyle w:val="Heading1"/>
+        <w:numPr>
+          <w:ilvl w:val="1"/>
+          <w:numId w:val="5"/>
+        </w:numPr>
+        <w:ind w:left="567" w:hanging="567"/>
+        <w:rPr>
+          <w:sz w:val="24"/>
+          <w:szCs w:val="24"/>
+        </w:rPr>
+      </w:pPr>
+      <w:bookmarkStart w:id="16" w:name="_icovjtu7681m" w:colFirst="0" w:colLast="0"/>
+      <w:bookmarkEnd w:id="16"/>
+      <w:r>
+        <w:rPr>
+          <w:sz w:val="24"/>
+          <w:szCs w:val="24"/>
+        </w:rPr>
+        <w:t>Subcontractor/Vendor Control</w:t>
+      </w:r>
+    </w:p>
+    <w:p>
+      <w:pPr>
+        <w:pStyle w:val="Heading1"/>
+        <w:numPr>
+          <w:ilvl w:val="0"/>
+          <w:numId w:val="15"/>
+        </w:numPr>
+        <w:rPr>
+          <w:b w:val="0"/>
+          <w:bCs/>
+          <w:i/>
+          <w:iCs/>
+          <w:sz w:val="22"/>
+          <w:szCs w:val="22"/>
+          <w:lang w:val="en-US"/>
+        </w:rPr>
+      </w:pPr>
+      <w:r>
+        <w:rPr>
+          <w:b w:val="0"/>
+          <w:bCs/>
+          <w:i/>
+          <w:iCs/>
+          <w:sz w:val="22"/>
+          <w:szCs w:val="22"/>
+          <w:lang w:val="en-US"/>
+        </w:rPr>
+        <w:t>Incorporation of items developed outside the project environment into the project CIs.</w:t>
+      </w:r>
+    </w:p>
+    <w:p>
+      <w:pPr>
+        <w:pStyle w:val="Heading1"/>
+        <w:ind w:left="567"/>
+        <w:rPr>
+          <w:sz w:val="24"/>
+          <w:szCs w:val="24"/>
+        </w:rPr>
+      </w:pPr>
+    </w:p>
+    <w:p>
+      <w:pPr>
+        <w:pStyle w:val="Heading1"/>
+        <w:numPr>
+          <w:ilvl w:val="1"/>
+          <w:numId w:val="5"/>
+        </w:numPr>
+        <w:ind w:left="567" w:hanging="567"/>
+        <w:rPr>
+          <w:sz w:val="24"/>
+          <w:szCs w:val="24"/>
+        </w:rPr>
+      </w:pPr>
+      <w:bookmarkStart w:id="17" w:name="_cfsla1ulj4ug" w:colFirst="0" w:colLast="0"/>
+      <w:bookmarkEnd w:id="17"/>
+      <w:r>
+        <w:rPr>
+          <w:sz w:val="24"/>
+          <w:szCs w:val="24"/>
+        </w:rPr>
+        <w:t>Release Management and Delivery</w:t>
+      </w:r>
+    </w:p>
+    <w:p>
+      <w:pPr>
+        <w:pStyle w:val="Heading1"/>
+        <w:numPr>
+          <w:ilvl w:val="0"/>
+          <w:numId w:val="15"/>
+        </w:numPr>
+        <w:rPr>
+          <w:b w:val="0"/>
+          <w:bCs/>
+          <w:i/>
+          <w:iCs/>
+          <w:sz w:val="22"/>
+          <w:szCs w:val="22"/>
+          <w:lang w:val="en-US"/>
+        </w:rPr>
+      </w:pPr>
+      <w:r>
+        <w:rPr>
+          <w:b w:val="0"/>
+          <w:bCs/>
+          <w:i/>
+          <w:iCs/>
+          <w:sz w:val="22"/>
+          <w:szCs w:val="22"/>
+          <w:lang w:val="en-US"/>
+        </w:rPr>
+        <w:t>Description of the formal control of build, release and delivery of software products.</w:t>
+      </w:r>
     </w:p>
     <w:p/>
     <w:p/>
@@ -351,11 +1587,6 @@
     <w:p/>
     <w:p/>
     <w:p/>
-    <w:p/>
-    <w:p/>
-    <w:p/>
-    <w:p/>
-    <w:p/>
     <w:p>
       <w:pPr>
         <w:pStyle w:val="Heading1"/>
@@ -369,14 +1600,15 @@
           <w:szCs w:val="28"/>
         </w:rPr>
       </w:pPr>
-      <w:bookmarkStart w:id="4" w:name="_j3hvff65579k" w:colFirst="0" w:colLast="0"/>
-      <w:bookmarkEnd w:id="4"/>
+      <w:bookmarkStart w:id="18" w:name="_5sj43p2krwef" w:colFirst="0" w:colLast="0"/>
+      <w:bookmarkEnd w:id="18"/>
       <w:r>
         <w:rPr>
           <w:sz w:val="28"/>
           <w:szCs w:val="28"/>
         </w:rPr>
-        <w:t>SCM Management</w:t>
+        <w:lastRenderedPageBreak/>
+        <w:t>SCM Schedules</w:t>
       </w:r>
     </w:p>
     <w:p/>
@@ -393,51 +1625,15 @@
           <w:szCs w:val="24"/>
         </w:rPr>
       </w:pPr>
-      <w:bookmarkStart w:id="5" w:name="_gg3hf76h6pi1" w:colFirst="0" w:colLast="0"/>
-      <w:bookmarkEnd w:id="5"/>
       <w:r>
         <w:rPr>
           <w:sz w:val="24"/>
           <w:szCs w:val="24"/>
         </w:rPr>
-        <w:t>Organization</w:t>
-      </w:r>
-    </w:p>
-    <w:p>
-      <w:pPr>
-        <w:ind w:left="567"/>
-      </w:pPr>
-      <w:r>
-        <w:t xml:space="preserve">The development of </w:t>
-      </w:r>
-      <w:proofErr w:type="spellStart"/>
-      <w:r>
-        <w:t>Illo</w:t>
-      </w:r>
-      <w:proofErr w:type="spellEnd"/>
-      <w:r>
-        <w:t xml:space="preserve"> consists of a product owner, a scrum master, and three members of the </w:t>
-      </w:r>
-      <w:r>
-        <w:t xml:space="preserve">software </w:t>
-      </w:r>
-      <w:r>
-        <w:t xml:space="preserve">development team. </w:t>
-      </w:r>
-      <w:r>
-        <w:t>The product owner manages the applications’ requirements and priorities. The scrum master oversees and facilitates the Scrum development process. The development team implements, tests, and delivers the requirements.</w:t>
-      </w:r>
-    </w:p>
-    <w:p>
-      <w:pPr>
-        <w:pStyle w:val="Heading1"/>
-        <w:ind w:left="567"/>
-        <w:rPr>
-          <w:sz w:val="24"/>
-          <w:szCs w:val="24"/>
-        </w:rPr>
-      </w:pPr>
-    </w:p>
+        <w:t>Sequence and coordination of SCM activities</w:t>
+      </w:r>
+    </w:p>
+    <w:p/>
     <w:p>
       <w:pPr>
         <w:pStyle w:val="Heading1"/>
@@ -451,502 +1647,12 @@
           <w:szCs w:val="24"/>
         </w:rPr>
       </w:pPr>
-      <w:bookmarkStart w:id="6" w:name="_m8bjkymjwute" w:colFirst="0" w:colLast="0"/>
-      <w:bookmarkEnd w:id="6"/>
       <w:r>
         <w:rPr>
           <w:sz w:val="24"/>
           <w:szCs w:val="24"/>
         </w:rPr>
-        <w:t>Responsibilities</w:t>
-      </w:r>
-    </w:p>
-    <w:p>
-      <w:pPr>
-        <w:pStyle w:val="ListParagraph"/>
-        <w:numPr>
-          <w:ilvl w:val="0"/>
-          <w:numId w:val="15"/>
-        </w:numPr>
-        <w:rPr>
-          <w:u w:val="single"/>
-        </w:rPr>
-      </w:pPr>
-      <w:r>
-        <w:rPr>
-          <w:u w:val="single"/>
-        </w:rPr>
-        <w:t>Product Owner</w:t>
-      </w:r>
-    </w:p>
-    <w:p>
-      <w:pPr>
-        <w:pStyle w:val="ListParagraph"/>
-        <w:numPr>
-          <w:ilvl w:val="1"/>
-          <w:numId w:val="15"/>
-        </w:numPr>
-        <w:rPr>
-          <w:u w:val="single"/>
-        </w:rPr>
-      </w:pPr>
-      <w:r>
-        <w:t xml:space="preserve">The purpose of the </w:t>
-      </w:r>
-      <w:r>
-        <w:t>p</w:t>
-      </w:r>
-      <w:r>
-        <w:t xml:space="preserve">roduct </w:t>
-      </w:r>
-      <w:r>
-        <w:t>o</w:t>
-      </w:r>
-      <w:r>
-        <w:t xml:space="preserve">wner is to </w:t>
-      </w:r>
-      <w:r>
-        <w:t>decide</w:t>
-      </w:r>
-      <w:r>
-        <w:t xml:space="preserve"> the goal of each sprint and </w:t>
-      </w:r>
-      <w:r>
-        <w:t xml:space="preserve">to determine </w:t>
-      </w:r>
-      <w:r>
-        <w:t xml:space="preserve">what is </w:t>
-      </w:r>
-      <w:r>
-        <w:t xml:space="preserve">acceptable as </w:t>
-      </w:r>
-      <w:r>
-        <w:t>“done” in the sprint. They have the authority to cancel a sprint should they decide that the goal of it has become obsolete</w:t>
-      </w:r>
-      <w:r>
-        <w:t>, and they are responsible for the following tasks:</w:t>
-      </w:r>
-    </w:p>
-    <w:p>
-      <w:pPr>
-        <w:pStyle w:val="ListParagraph"/>
-        <w:numPr>
-          <w:ilvl w:val="1"/>
-          <w:numId w:val="15"/>
-        </w:numPr>
-      </w:pPr>
-      <w:r>
-        <w:t>Updat</w:t>
-      </w:r>
-      <w:r>
-        <w:t>ing</w:t>
-      </w:r>
-      <w:r>
-        <w:t xml:space="preserve"> </w:t>
-      </w:r>
-      <w:r>
-        <w:t xml:space="preserve">the status and order of </w:t>
-      </w:r>
-      <w:r>
-        <w:t>items in the product backlog</w:t>
-      </w:r>
-      <w:r>
-        <w:t>.</w:t>
-      </w:r>
-    </w:p>
-    <w:p>
-      <w:pPr>
-        <w:pStyle w:val="ListParagraph"/>
-        <w:numPr>
-          <w:ilvl w:val="1"/>
-          <w:numId w:val="15"/>
-        </w:numPr>
-      </w:pPr>
-      <w:r>
-        <w:t>Updat</w:t>
-      </w:r>
-      <w:r>
-        <w:t>ing</w:t>
-      </w:r>
-      <w:r>
-        <w:t xml:space="preserve"> items in the sprint backlog with “done” or “not done”.</w:t>
-      </w:r>
-    </w:p>
-    <w:p>
-      <w:pPr>
-        <w:pStyle w:val="ListParagraph"/>
-        <w:numPr>
-          <w:ilvl w:val="1"/>
-          <w:numId w:val="15"/>
-        </w:numPr>
-      </w:pPr>
-      <w:r>
-        <w:t>Creat</w:t>
-      </w:r>
-      <w:r>
-        <w:t>ing</w:t>
-      </w:r>
-      <w:r>
-        <w:t xml:space="preserve"> required documents.</w:t>
-      </w:r>
-    </w:p>
-    <w:p>
-      <w:pPr>
-        <w:pStyle w:val="ListParagraph"/>
-        <w:ind w:left="1647"/>
-      </w:pPr>
-    </w:p>
-    <w:p>
-      <w:pPr>
-        <w:pStyle w:val="ListParagraph"/>
-        <w:numPr>
-          <w:ilvl w:val="0"/>
-          <w:numId w:val="15"/>
-        </w:numPr>
-        <w:rPr>
-          <w:u w:val="single"/>
-        </w:rPr>
-      </w:pPr>
-      <w:r>
-        <w:rPr>
-          <w:u w:val="single"/>
-        </w:rPr>
-        <w:t>Scrum Master</w:t>
-      </w:r>
-    </w:p>
-    <w:p>
-      <w:pPr>
-        <w:pStyle w:val="ListParagraph"/>
-        <w:numPr>
-          <w:ilvl w:val="1"/>
-          <w:numId w:val="15"/>
-        </w:numPr>
-      </w:pPr>
-      <w:r>
-        <w:t>The purpose of the scrum master is to f</w:t>
-      </w:r>
-      <w:r>
-        <w:t>acilitate the product owner’s and development team’s work</w:t>
-      </w:r>
-      <w:r>
-        <w:t>. They ensure the</w:t>
-      </w:r>
-      <w:r>
-        <w:t xml:space="preserve"> development team </w:t>
-      </w:r>
-      <w:r>
-        <w:t>is</w:t>
-      </w:r>
-      <w:r>
-        <w:t xml:space="preserve"> practicing Scum properly</w:t>
-      </w:r>
-      <w:r>
-        <w:t xml:space="preserve">, and are responsible </w:t>
-      </w:r>
-      <w:r>
-        <w:t>for the following tasks:</w:t>
-      </w:r>
-    </w:p>
-    <w:p>
-      <w:pPr>
-        <w:pStyle w:val="ListParagraph"/>
-        <w:numPr>
-          <w:ilvl w:val="1"/>
-          <w:numId w:val="15"/>
-        </w:numPr>
-      </w:pPr>
-      <w:r>
-        <w:t>Interfac</w:t>
-      </w:r>
-      <w:r>
-        <w:t>ing</w:t>
-      </w:r>
-      <w:r>
-        <w:t xml:space="preserve"> with external entities</w:t>
-      </w:r>
-    </w:p>
-    <w:p>
-      <w:pPr>
-        <w:pStyle w:val="ListParagraph"/>
-        <w:numPr>
-          <w:ilvl w:val="1"/>
-          <w:numId w:val="15"/>
-        </w:numPr>
-      </w:pPr>
-      <w:r>
-        <w:t>Creat</w:t>
-      </w:r>
-      <w:r>
-        <w:t>ing</w:t>
-      </w:r>
-      <w:r>
-        <w:t xml:space="preserve"> required documents.</w:t>
-      </w:r>
-    </w:p>
-    <w:p>
-      <w:pPr>
-        <w:ind w:left="1287"/>
-      </w:pPr>
-    </w:p>
-    <w:p>
-      <w:pPr>
-        <w:pStyle w:val="ListParagraph"/>
-        <w:numPr>
-          <w:ilvl w:val="0"/>
-          <w:numId w:val="15"/>
-        </w:numPr>
-        <w:rPr>
-          <w:u w:val="single"/>
-        </w:rPr>
-      </w:pPr>
-      <w:r>
-        <w:rPr>
-          <w:u w:val="single"/>
-        </w:rPr>
-        <w:t>Development Team</w:t>
-      </w:r>
-    </w:p>
-    <w:p>
-      <w:pPr>
-        <w:pStyle w:val="ListParagraph"/>
-        <w:numPr>
-          <w:ilvl w:val="1"/>
-          <w:numId w:val="15"/>
-        </w:numPr>
-      </w:pPr>
-      <w:r>
-        <w:t xml:space="preserve">The purpose of the development team is to </w:t>
-      </w:r>
-      <w:r>
-        <w:t>communicate</w:t>
-      </w:r>
-      <w:r>
-        <w:t xml:space="preserve"> with </w:t>
-      </w:r>
-      <w:r>
-        <w:t>the p</w:t>
-      </w:r>
-      <w:r>
-        <w:t xml:space="preserve">roduct </w:t>
-      </w:r>
-      <w:r>
-        <w:t>o</w:t>
-      </w:r>
-      <w:r>
-        <w:t>wner to determine what “done” is</w:t>
-      </w:r>
-      <w:r>
-        <w:t>, and to d</w:t>
-      </w:r>
-      <w:r>
-        <w:t>etermine</w:t>
-      </w:r>
-      <w:r>
-        <w:t xml:space="preserve"> </w:t>
-      </w:r>
-      <w:r>
-        <w:t xml:space="preserve">the work that needs to be </w:t>
-      </w:r>
-      <w:r>
-        <w:t>completed</w:t>
-      </w:r>
-      <w:r>
-        <w:t xml:space="preserve"> in a sprint</w:t>
-      </w:r>
-      <w:r>
-        <w:t xml:space="preserve">. </w:t>
-      </w:r>
-      <w:r>
-        <w:t>They manage the</w:t>
-      </w:r>
-      <w:r>
-        <w:t xml:space="preserve"> development of the </w:t>
-      </w:r>
-      <w:r>
-        <w:t>software, and are responsible for the following tasks:</w:t>
-      </w:r>
-    </w:p>
-    <w:p>
-      <w:pPr>
-        <w:pStyle w:val="ListParagraph"/>
-        <w:numPr>
-          <w:ilvl w:val="1"/>
-          <w:numId w:val="15"/>
-        </w:numPr>
-      </w:pPr>
-      <w:r>
-        <w:t>Implement</w:t>
-      </w:r>
-      <w:r>
-        <w:t>ing</w:t>
-      </w:r>
-      <w:r>
-        <w:t xml:space="preserve"> user stories in the sprint.</w:t>
-      </w:r>
-    </w:p>
-    <w:p>
-      <w:pPr>
-        <w:pStyle w:val="ListParagraph"/>
-        <w:numPr>
-          <w:ilvl w:val="1"/>
-          <w:numId w:val="15"/>
-        </w:numPr>
-      </w:pPr>
-      <w:r>
-        <w:t>Manag</w:t>
-      </w:r>
-      <w:r>
-        <w:t>ing</w:t>
-      </w:r>
-      <w:r>
-        <w:t xml:space="preserve"> the sprint backlog.</w:t>
-      </w:r>
-    </w:p>
-    <w:p>
-      <w:pPr>
-        <w:pStyle w:val="ListParagraph"/>
-        <w:numPr>
-          <w:ilvl w:val="1"/>
-          <w:numId w:val="15"/>
-        </w:numPr>
-      </w:pPr>
-      <w:r>
-        <w:t>Creating</w:t>
-      </w:r>
-      <w:r>
-        <w:t xml:space="preserve"> required documents.</w:t>
-      </w:r>
-    </w:p>
-    <w:p/>
-    <w:p>
-      <w:pPr>
-        <w:pStyle w:val="Heading1"/>
-        <w:rPr>
-          <w:sz w:val="24"/>
-          <w:szCs w:val="24"/>
-        </w:rPr>
-      </w:pPr>
-      <w:bookmarkStart w:id="7" w:name="_wcgm0gufta3w" w:colFirst="0" w:colLast="0"/>
-      <w:bookmarkEnd w:id="7"/>
-    </w:p>
-    <w:p>
-      <w:pPr>
-        <w:pStyle w:val="Heading1"/>
-        <w:numPr>
-          <w:ilvl w:val="1"/>
-          <w:numId w:val="5"/>
-        </w:numPr>
-        <w:ind w:left="567" w:hanging="567"/>
-        <w:rPr>
-          <w:sz w:val="24"/>
-          <w:szCs w:val="24"/>
-        </w:rPr>
-      </w:pPr>
-      <w:bookmarkStart w:id="8" w:name="_ajzoep5zzccq" w:colFirst="0" w:colLast="0"/>
-      <w:bookmarkEnd w:id="8"/>
-      <w:r>
-        <w:rPr>
-          <w:sz w:val="24"/>
-          <w:szCs w:val="24"/>
-        </w:rPr>
-        <w:t>Applicable Policies, Directives, and Procedures</w:t>
-      </w:r>
-    </w:p>
-    <w:p>
-      <w:pPr>
-        <w:ind w:left="567"/>
-      </w:pPr>
-      <w:r>
-        <w:t xml:space="preserve">This project is subject to the following external </w:t>
-      </w:r>
-      <w:r>
-        <w:t>constraint(s)</w:t>
-      </w:r>
-      <w:r>
-        <w:t>:</w:t>
-      </w:r>
-    </w:p>
-    <w:p>
-      <w:pPr>
-        <w:pStyle w:val="ListParagraph"/>
-        <w:numPr>
-          <w:ilvl w:val="0"/>
-          <w:numId w:val="15"/>
-        </w:numPr>
-      </w:pPr>
-      <w:r>
-        <w:t>To be submitted for COS-420: Intro to Software Engineering, the project’s d</w:t>
-      </w:r>
-      <w:r>
-        <w:t>evelopment is limited to the timeframe of one semester</w:t>
-      </w:r>
-      <w:r>
-        <w:t>.</w:t>
-      </w:r>
-    </w:p>
-    <w:p/>
-    <w:p/>
-    <w:p>
-      <w:pPr>
-        <w:pStyle w:val="Heading1"/>
-        <w:numPr>
-          <w:ilvl w:val="0"/>
-          <w:numId w:val="5"/>
-        </w:numPr>
-        <w:ind w:left="426" w:hanging="426"/>
-        <w:rPr>
-          <w:sz w:val="28"/>
-          <w:szCs w:val="28"/>
-        </w:rPr>
-      </w:pPr>
-      <w:bookmarkStart w:id="9" w:name="_hdiy40p2tv8i" w:colFirst="0" w:colLast="0"/>
-      <w:bookmarkEnd w:id="9"/>
-      <w:r>
-        <w:rPr>
-          <w:sz w:val="28"/>
-          <w:szCs w:val="28"/>
-        </w:rPr>
-        <w:lastRenderedPageBreak/>
-        <w:t>SCM Activities</w:t>
-      </w:r>
-      <w:r>
-        <w:rPr>
-          <w:sz w:val="28"/>
-          <w:szCs w:val="28"/>
-        </w:rPr>
-        <w:t xml:space="preserve"> </w:t>
-      </w:r>
-      <w:r>
-        <w:rPr>
-          <w:color w:val="C00000"/>
-          <w:sz w:val="28"/>
-          <w:szCs w:val="28"/>
-        </w:rPr>
-        <w:t>(Ideally you will have subsections 3.1.1, 3.1.2, …)</w:t>
-      </w:r>
-    </w:p>
-    <w:p/>
-    <w:p>
-      <w:pPr>
-        <w:pStyle w:val="Heading1"/>
-        <w:numPr>
-          <w:ilvl w:val="1"/>
-          <w:numId w:val="5"/>
-        </w:numPr>
-        <w:ind w:left="567" w:hanging="567"/>
-        <w:rPr>
-          <w:sz w:val="24"/>
-          <w:szCs w:val="24"/>
-        </w:rPr>
-      </w:pPr>
-      <w:bookmarkStart w:id="10" w:name="_3e4il2uh8lf3" w:colFirst="0" w:colLast="0"/>
-      <w:bookmarkEnd w:id="10"/>
-      <w:r>
-        <w:rPr>
-          <w:sz w:val="24"/>
-          <w:szCs w:val="24"/>
-        </w:rPr>
-        <w:t>Configuration Identification</w:t>
+        <w:t>Relationship of key SCM activities to project milestones or events, such as:</w:t>
       </w:r>
     </w:p>
     <w:p>
@@ -976,7 +1682,7 @@
           <w:szCs w:val="22"/>
           <w:lang w:val="en-US"/>
         </w:rPr>
-        <w:t>Identify configuration items (events, items, procedures)</w:t>
+        <w:t>Establishment of configuration baseline</w:t>
       </w:r>
     </w:p>
     <w:p>
@@ -1006,7 +1712,7 @@
           <w:szCs w:val="22"/>
           <w:lang w:val="en-US"/>
         </w:rPr>
-        <w:t>Name configuration items (unique identifiers)</w:t>
+        <w:t>Implementation of change control procedures</w:t>
       </w:r>
     </w:p>
     <w:p>
@@ -1036,10 +1742,16 @@
           <w:szCs w:val="22"/>
           <w:lang w:val="en-US"/>
         </w:rPr>
-        <w:t>Acquiring configuration items (physical procedures)</w:t>
-      </w:r>
-    </w:p>
-    <w:p/>
+        <w:t>Start and completion dates for a configuration audit</w:t>
+      </w:r>
+    </w:p>
+    <w:p>
+      <w:pPr>
+        <w:rPr>
+          <w:lang w:val="en-US"/>
+        </w:rPr>
+      </w:pPr>
+    </w:p>
     <w:p>
       <w:pPr>
         <w:pStyle w:val="Heading1"/>
@@ -1053,14 +1765,110 @@
           <w:szCs w:val="24"/>
         </w:rPr>
       </w:pPr>
-      <w:bookmarkStart w:id="11" w:name="_95marpz55lau" w:colFirst="0" w:colLast="0"/>
-      <w:bookmarkEnd w:id="11"/>
       <w:r>
         <w:rPr>
           <w:sz w:val="24"/>
           <w:szCs w:val="24"/>
         </w:rPr>
-        <w:t>Configuration Control</w:t>
+        <w:t>Schedule either as absolute dates, relative to SCM or project milestones or as sequence of events.</w:t>
+      </w:r>
+    </w:p>
+    <w:p/>
+    <w:p>
+      <w:pPr>
+        <w:pStyle w:val="Heading1"/>
+        <w:numPr>
+          <w:ilvl w:val="1"/>
+          <w:numId w:val="5"/>
+        </w:numPr>
+        <w:ind w:left="567" w:hanging="567"/>
+        <w:rPr>
+          <w:sz w:val="24"/>
+          <w:szCs w:val="24"/>
+        </w:rPr>
+      </w:pPr>
+      <w:r>
+        <w:rPr>
+          <w:sz w:val="24"/>
+          <w:szCs w:val="24"/>
+        </w:rPr>
+        <w:t xml:space="preserve"> Graphical representations can be used here.</w:t>
+      </w:r>
+    </w:p>
+    <w:p>
+      <w:pPr>
+        <w:pStyle w:val="Heading1"/>
+        <w:rPr>
+          <w:sz w:val="28"/>
+          <w:szCs w:val="28"/>
+        </w:rPr>
+      </w:pPr>
+    </w:p>
+    <w:p>
+      <w:pPr>
+        <w:pStyle w:val="Heading1"/>
+        <w:numPr>
+          <w:ilvl w:val="0"/>
+          <w:numId w:val="5"/>
+        </w:numPr>
+        <w:ind w:left="426" w:hanging="426"/>
+        <w:rPr>
+          <w:sz w:val="28"/>
+          <w:szCs w:val="28"/>
+        </w:rPr>
+      </w:pPr>
+      <w:bookmarkStart w:id="19" w:name="_v8kgynnww0cx" w:colFirst="0" w:colLast="0"/>
+      <w:bookmarkEnd w:id="19"/>
+      <w:r>
+        <w:rPr>
+          <w:sz w:val="28"/>
+          <w:szCs w:val="28"/>
+        </w:rPr>
+        <w:t>SCM Resources</w:t>
+      </w:r>
+    </w:p>
+    <w:p/>
+    <w:p>
+      <w:pPr>
+        <w:pStyle w:val="Heading1"/>
+        <w:numPr>
+          <w:ilvl w:val="1"/>
+          <w:numId w:val="5"/>
+        </w:numPr>
+        <w:ind w:left="567" w:hanging="567"/>
+        <w:rPr>
+          <w:sz w:val="24"/>
+          <w:szCs w:val="24"/>
+        </w:rPr>
+      </w:pPr>
+      <w:r>
+        <w:rPr>
+          <w:sz w:val="24"/>
+          <w:szCs w:val="24"/>
+        </w:rPr>
+        <w:t>Identifies environment, infrastructure, software tools, techniques, equipment, personnel, and training.</w:t>
+      </w:r>
+    </w:p>
+    <w:p/>
+    <w:p>
+      <w:pPr>
+        <w:pStyle w:val="Heading1"/>
+        <w:numPr>
+          <w:ilvl w:val="1"/>
+          <w:numId w:val="5"/>
+        </w:numPr>
+        <w:ind w:left="567" w:hanging="567"/>
+        <w:rPr>
+          <w:sz w:val="24"/>
+          <w:szCs w:val="24"/>
+        </w:rPr>
+      </w:pPr>
+      <w:r>
+        <w:rPr>
+          <w:sz w:val="24"/>
+          <w:szCs w:val="24"/>
+        </w:rPr>
+        <w:t>Key factors for infrastructure:</w:t>
       </w:r>
     </w:p>
     <w:p>
@@ -1090,100 +1898,8 @@
           <w:szCs w:val="22"/>
           <w:lang w:val="en-US"/>
         </w:rPr>
-        <w:t>Requesting changes</w:t>
-      </w:r>
-    </w:p>
-    <w:p>
-      <w:pPr>
-        <w:pStyle w:val="Heading1"/>
-        <w:numPr>
-          <w:ilvl w:val="0"/>
-          <w:numId w:val="15"/>
-        </w:numPr>
-        <w:rPr>
-          <w:b w:val="0"/>
-          <w:bCs/>
-          <w:i/>
-          <w:iCs/>
-          <w:sz w:val="22"/>
-          <w:szCs w:val="22"/>
-          <w:lang w:val="en-US"/>
-        </w:rPr>
-      </w:pPr>
-      <w:r>
-        <w:rPr>
-          <w:b w:val="0"/>
-          <w:bCs/>
-          <w:i/>
-          <w:iCs/>
-          <w:sz w:val="22"/>
-          <w:szCs w:val="22"/>
-          <w:lang w:val="en-US"/>
-        </w:rPr>
-        <w:t>Evaluating changes</w:t>
-      </w:r>
-    </w:p>
-    <w:p>
-      <w:pPr>
-        <w:pStyle w:val="Heading1"/>
-        <w:numPr>
-          <w:ilvl w:val="0"/>
-          <w:numId w:val="15"/>
-        </w:numPr>
-        <w:rPr>
-          <w:b w:val="0"/>
-          <w:bCs/>
-          <w:i/>
-          <w:iCs/>
-          <w:sz w:val="22"/>
-          <w:szCs w:val="22"/>
-          <w:lang w:val="en-US"/>
-        </w:rPr>
-      </w:pPr>
-      <w:r>
-        <w:rPr>
-          <w:b w:val="0"/>
-          <w:bCs/>
-          <w:i/>
-          <w:iCs/>
-          <w:sz w:val="22"/>
-          <w:szCs w:val="22"/>
-          <w:lang w:val="en-US"/>
-        </w:rPr>
-        <w:t>Approving or disapproving changes</w:t>
-      </w:r>
-    </w:p>
-    <w:p>
-      <w:pPr>
-        <w:pStyle w:val="Heading1"/>
-        <w:numPr>
-          <w:ilvl w:val="0"/>
-          <w:numId w:val="15"/>
-        </w:numPr>
-        <w:rPr>
-          <w:b w:val="0"/>
-          <w:bCs/>
-          <w:i/>
-          <w:iCs/>
-          <w:sz w:val="22"/>
-          <w:szCs w:val="22"/>
-          <w:lang w:val="en-US"/>
-        </w:rPr>
-      </w:pPr>
-      <w:r>
-        <w:rPr>
-          <w:b w:val="0"/>
-          <w:bCs/>
-          <w:i/>
-          <w:iCs/>
-          <w:sz w:val="22"/>
-          <w:szCs w:val="22"/>
-          <w:lang w:val="en-US"/>
-        </w:rPr>
-        <w:t>Implementing changes</w:t>
-      </w:r>
-      <w:bookmarkStart w:id="12" w:name="_xnp1em1c120d" w:colFirst="0" w:colLast="0"/>
-      <w:bookmarkEnd w:id="12"/>
+        <w:t>Functionality, performance, safety, security, availability, space requirements, equipment, costs, and time constraints.</w:t>
+      </w:r>
     </w:p>
     <w:p>
       <w:pPr>
@@ -1205,74 +1921,37 @@
           <w:szCs w:val="24"/>
         </w:rPr>
       </w:pPr>
-      <w:bookmarkStart w:id="13" w:name="_cd2yhnxtu5eh" w:colFirst="0" w:colLast="0"/>
-      <w:bookmarkEnd w:id="13"/>
       <w:r>
         <w:rPr>
           <w:sz w:val="24"/>
           <w:szCs w:val="24"/>
         </w:rPr>
-        <w:t>Configuration Status Accounting</w:t>
-      </w:r>
-    </w:p>
+        <w:t xml:space="preserve"> Identify which tools are used in which activity.</w:t>
+      </w:r>
+    </w:p>
+    <w:p/>
+    <w:p/>
     <w:p>
       <w:pPr>
         <w:pStyle w:val="Heading1"/>
         <w:numPr>
           <w:ilvl w:val="0"/>
-          <w:numId w:val="15"/>
+          <w:numId w:val="5"/>
         </w:numPr>
-        <w:rPr>
-          <w:b w:val="0"/>
-          <w:bCs/>
-          <w:i/>
-          <w:iCs/>
-          <w:sz w:val="22"/>
-          <w:szCs w:val="22"/>
-          <w:lang w:val="en-US"/>
-        </w:rPr>
-      </w:pPr>
-      <w:r>
-        <w:rPr>
-          <w:b w:val="0"/>
-          <w:bCs/>
-          <w:i/>
-          <w:iCs/>
-          <w:sz w:val="22"/>
-          <w:szCs w:val="22"/>
-          <w:lang w:val="en-US"/>
-        </w:rPr>
-        <w:t>Metrics to be tracked and reported and type of report.</w:t>
-      </w:r>
-    </w:p>
-    <w:p>
-      <w:pPr>
-        <w:pStyle w:val="Heading1"/>
-        <w:numPr>
-          <w:ilvl w:val="0"/>
-          <w:numId w:val="15"/>
-        </w:numPr>
-        <w:rPr>
-          <w:b w:val="0"/>
-          <w:bCs/>
-          <w:i/>
-          <w:iCs/>
-          <w:sz w:val="22"/>
-          <w:szCs w:val="22"/>
-          <w:lang w:val="en-US"/>
-        </w:rPr>
-      </w:pPr>
-      <w:r>
-        <w:rPr>
-          <w:b w:val="0"/>
-          <w:bCs/>
-          <w:i/>
-          <w:iCs/>
-          <w:sz w:val="22"/>
-          <w:szCs w:val="22"/>
-          <w:lang w:val="en-US"/>
-        </w:rPr>
-        <w:t>Storage and access control of status data.</w:t>
+        <w:ind w:left="426" w:hanging="426"/>
+        <w:rPr>
+          <w:sz w:val="28"/>
+          <w:szCs w:val="28"/>
+        </w:rPr>
+      </w:pPr>
+      <w:bookmarkStart w:id="20" w:name="_j681wnnpq15i" w:colFirst="0" w:colLast="0"/>
+      <w:bookmarkEnd w:id="20"/>
+      <w:r>
+        <w:rPr>
+          <w:sz w:val="28"/>
+          <w:szCs w:val="28"/>
+        </w:rPr>
+        <w:t>SCM Plan Maintenance</w:t>
       </w:r>
     </w:p>
     <w:p/>
@@ -1289,74 +1968,29 @@
           <w:szCs w:val="24"/>
         </w:rPr>
       </w:pPr>
-      <w:bookmarkStart w:id="14" w:name="_p9c3zb896hb7" w:colFirst="0" w:colLast="0"/>
-      <w:bookmarkEnd w:id="14"/>
       <w:r>
         <w:rPr>
           <w:sz w:val="24"/>
           <w:szCs w:val="24"/>
         </w:rPr>
-        <w:t>Configuration Evaluation and Reviews</w:t>
-      </w:r>
-    </w:p>
-    <w:p>
-      <w:pPr>
-        <w:pStyle w:val="Heading1"/>
-        <w:numPr>
-          <w:ilvl w:val="0"/>
-          <w:numId w:val="15"/>
-        </w:numPr>
-        <w:rPr>
-          <w:b w:val="0"/>
-          <w:bCs/>
-          <w:i/>
-          <w:iCs/>
-          <w:sz w:val="22"/>
-          <w:szCs w:val="22"/>
-          <w:lang w:val="en-US"/>
-        </w:rPr>
-      </w:pPr>
-      <w:r>
-        <w:rPr>
-          <w:b w:val="0"/>
-          <w:bCs/>
-          <w:i/>
-          <w:iCs/>
-          <w:sz w:val="22"/>
-          <w:szCs w:val="22"/>
-          <w:lang w:val="en-US"/>
-        </w:rPr>
-        <w:t>At minimum an audit on a CI prior to its release.</w:t>
-      </w:r>
-    </w:p>
-    <w:p>
-      <w:pPr>
-        <w:pStyle w:val="Heading1"/>
-        <w:numPr>
-          <w:ilvl w:val="0"/>
-          <w:numId w:val="15"/>
-        </w:numPr>
-        <w:rPr>
-          <w:b w:val="0"/>
-          <w:bCs/>
-          <w:i/>
-          <w:iCs/>
-          <w:sz w:val="22"/>
-          <w:szCs w:val="22"/>
-          <w:lang w:val="en-US"/>
-        </w:rPr>
-      </w:pPr>
-      <w:r>
-        <w:rPr>
-          <w:b w:val="0"/>
-          <w:bCs/>
-          <w:i/>
-          <w:iCs/>
-          <w:sz w:val="22"/>
-          <w:szCs w:val="22"/>
-          <w:lang w:val="en-US"/>
-        </w:rPr>
-        <w:t>Defines objective, schedule, procedures, participants, approval criteria etc.</w:t>
+        <w:t>Who is responsible for monitoring the plan?</w:t>
+      </w:r>
+    </w:p>
+    <w:p>
+      <w:pPr>
+        <w:ind w:left="567"/>
+      </w:pPr>
+      <w:r>
+        <w:t xml:space="preserve">The </w:t>
+      </w:r>
+      <w:r>
+        <w:t>Scrum Master will be responsible for monitoring this plan as</w:t>
+      </w:r>
+      <w:r>
+        <w:t xml:space="preserve"> a</w:t>
+      </w:r>
+      <w:r>
+        <w:t xml:space="preserve"> part of their duty in ensuring that the development team practices Scrum. This will ensure that the plan is being followed correctly.</w:t>
       </w:r>
     </w:p>
     <w:p/>
@@ -1373,56 +2007,29 @@
           <w:szCs w:val="24"/>
         </w:rPr>
       </w:pPr>
-      <w:bookmarkStart w:id="15" w:name="_cwq13361mwih" w:colFirst="0" w:colLast="0"/>
-      <w:bookmarkEnd w:id="15"/>
       <w:r>
         <w:rPr>
           <w:sz w:val="24"/>
           <w:szCs w:val="24"/>
         </w:rPr>
-        <w:t>Interface Control</w:t>
-      </w:r>
-    </w:p>
-    <w:p>
-      <w:pPr>
-        <w:pStyle w:val="Heading1"/>
-        <w:numPr>
-          <w:ilvl w:val="0"/>
-          <w:numId w:val="15"/>
-        </w:numPr>
-        <w:rPr>
-          <w:b w:val="0"/>
-          <w:bCs/>
-          <w:i/>
-          <w:iCs/>
-          <w:sz w:val="22"/>
-          <w:szCs w:val="22"/>
-          <w:lang w:val="en-US"/>
-        </w:rPr>
-      </w:pPr>
-      <w:r>
-        <w:rPr>
-          <w:b w:val="0"/>
-          <w:bCs/>
-          <w:i/>
-          <w:iCs/>
-          <w:sz w:val="22"/>
-          <w:szCs w:val="22"/>
-          <w:lang w:val="en-US"/>
-        </w:rPr>
-        <w:t>Coordination of changes to CIs with changes to interfacing items outside of the scope of the Plan.</w:t>
-      </w:r>
-    </w:p>
-    <w:p>
-      <w:pPr>
-        <w:pStyle w:val="Heading1"/>
+        <w:t>How frequently updates are to be performed?</w:t>
+      </w:r>
+    </w:p>
+    <w:p>
+      <w:pPr>
         <w:ind w:left="567"/>
-        <w:rPr>
-          <w:sz w:val="24"/>
-          <w:szCs w:val="24"/>
-        </w:rPr>
-      </w:pPr>
-    </w:p>
+      </w:pPr>
+      <w:r>
+        <w:t>Every two weeks this plan will be reviewed</w:t>
+      </w:r>
+      <w:r>
+        <w:t xml:space="preserve"> and </w:t>
+      </w:r>
+      <w:r>
+        <w:t>updated by the Scrum Master, if necessary.</w:t>
+      </w:r>
+    </w:p>
+    <w:p/>
     <w:p>
       <w:pPr>
         <w:pStyle w:val="Heading1"/>
@@ -1436,56 +2043,26 @@
           <w:szCs w:val="24"/>
         </w:rPr>
       </w:pPr>
-      <w:bookmarkStart w:id="16" w:name="_icovjtu7681m" w:colFirst="0" w:colLast="0"/>
-      <w:bookmarkEnd w:id="16"/>
       <w:r>
         <w:rPr>
           <w:sz w:val="24"/>
           <w:szCs w:val="24"/>
         </w:rPr>
-        <w:t>Subcontractor/Vendor Control</w:t>
-      </w:r>
-    </w:p>
-    <w:p>
-      <w:pPr>
-        <w:pStyle w:val="Heading1"/>
-        <w:numPr>
-          <w:ilvl w:val="0"/>
-          <w:numId w:val="15"/>
-        </w:numPr>
-        <w:rPr>
-          <w:b w:val="0"/>
-          <w:bCs/>
-          <w:i/>
-          <w:iCs/>
-          <w:sz w:val="22"/>
-          <w:szCs w:val="22"/>
-          <w:lang w:val="en-US"/>
-        </w:rPr>
-      </w:pPr>
-      <w:r>
-        <w:rPr>
-          <w:b w:val="0"/>
-          <w:bCs/>
-          <w:i/>
-          <w:iCs/>
-          <w:sz w:val="22"/>
-          <w:szCs w:val="22"/>
-          <w:lang w:val="en-US"/>
-        </w:rPr>
-        <w:t>Incorporation of items developed outside the project environment into the project CIs.</w:t>
-      </w:r>
-    </w:p>
-    <w:p>
-      <w:pPr>
-        <w:pStyle w:val="Heading1"/>
+        <w:t>How changes to the Plan are to be evaluated and approved?</w:t>
+      </w:r>
+    </w:p>
+    <w:p>
+      <w:pPr>
         <w:ind w:left="567"/>
-        <w:rPr>
-          <w:sz w:val="24"/>
-          <w:szCs w:val="24"/>
-        </w:rPr>
-      </w:pPr>
-    </w:p>
+      </w:pPr>
+      <w:r>
+        <w:t xml:space="preserve">The Product Owner </w:t>
+      </w:r>
+      <w:r>
+        <w:t>will be responsible for evaluating and approving any changes to the plan as a part of their duty. This will ensure that any proposed changes align with set goals.</w:t>
+      </w:r>
+    </w:p>
+    <w:p/>
     <w:p>
       <w:pPr>
         <w:pStyle w:val="Heading1"/>
@@ -1499,68 +2076,24 @@
           <w:szCs w:val="24"/>
         </w:rPr>
       </w:pPr>
-      <w:bookmarkStart w:id="17" w:name="_cfsla1ulj4ug" w:colFirst="0" w:colLast="0"/>
-      <w:bookmarkEnd w:id="17"/>
       <w:r>
         <w:rPr>
           <w:sz w:val="24"/>
           <w:szCs w:val="24"/>
         </w:rPr>
-        <w:t>Release Management and Delivery</w:t>
-      </w:r>
-    </w:p>
-    <w:p>
-      <w:pPr>
-        <w:pStyle w:val="Heading1"/>
-        <w:numPr>
-          <w:ilvl w:val="0"/>
-          <w:numId w:val="15"/>
-        </w:numPr>
-        <w:rPr>
-          <w:b w:val="0"/>
-          <w:bCs/>
-          <w:i/>
-          <w:iCs/>
-          <w:sz w:val="22"/>
-          <w:szCs w:val="22"/>
-          <w:lang w:val="en-US"/>
-        </w:rPr>
-      </w:pPr>
-      <w:r>
-        <w:rPr>
-          <w:b w:val="0"/>
-          <w:bCs/>
-          <w:i/>
-          <w:iCs/>
-          <w:sz w:val="22"/>
-          <w:szCs w:val="22"/>
-          <w:lang w:val="en-US"/>
-        </w:rPr>
-        <w:t>Description of the formal control of build, release and delivery of software products.</w:t>
-      </w:r>
-    </w:p>
-    <w:p/>
-    <w:p>
-      <w:pPr>
-        <w:pStyle w:val="Heading1"/>
-        <w:numPr>
-          <w:ilvl w:val="0"/>
-          <w:numId w:val="5"/>
-        </w:numPr>
-        <w:ind w:left="426" w:hanging="426"/>
-        <w:rPr>
-          <w:sz w:val="28"/>
-          <w:szCs w:val="28"/>
-        </w:rPr>
-      </w:pPr>
-      <w:bookmarkStart w:id="18" w:name="_5sj43p2krwef" w:colFirst="0" w:colLast="0"/>
-      <w:bookmarkEnd w:id="18"/>
-      <w:r>
-        <w:rPr>
-          <w:sz w:val="28"/>
-          <w:szCs w:val="28"/>
-        </w:rPr>
-        <w:t>SCM Schedules</w:t>
+        <w:lastRenderedPageBreak/>
+        <w:t>How changes to the Plan are to be made and communicated?</w:t>
+      </w:r>
+    </w:p>
+    <w:p>
+      <w:pPr>
+        <w:ind w:left="567"/>
+      </w:pPr>
+      <w:r>
+        <w:t xml:space="preserve">Any suggested changes to the plan will be made during group meetings. Following the Product Owner evaluating all suggested changes, should any be approved, the Scrum Master will </w:t>
+      </w:r>
+      <w:r>
+        <w:t>update the plan and be responsible for communicating the changes to the development team via Discord.</w:t>
       </w:r>
     </w:p>
     <w:p/>
@@ -1582,443 +2115,412 @@
           <w:sz w:val="24"/>
           <w:szCs w:val="24"/>
         </w:rPr>
-        <w:t>Sequence and coordination of SCM activities</w:t>
-      </w:r>
-    </w:p>
-    <w:p/>
-    <w:p>
-      <w:pPr>
-        <w:pStyle w:val="Heading1"/>
-        <w:numPr>
-          <w:ilvl w:val="1"/>
-          <w:numId w:val="5"/>
-        </w:numPr>
-        <w:ind w:left="567" w:hanging="567"/>
+        <w:t xml:space="preserve"> </w:t>
+      </w:r>
+      <w:r>
         <w:rPr>
           <w:sz w:val="24"/>
           <w:szCs w:val="24"/>
         </w:rPr>
-      </w:pPr>
+        <w:t>H</w:t>
+      </w:r>
       <w:r>
         <w:rPr>
           <w:sz w:val="24"/>
           <w:szCs w:val="24"/>
         </w:rPr>
-        <w:t>Relationship of key SCM activities to project milestones or events, such as:</w:t>
-      </w:r>
-    </w:p>
-    <w:p>
-      <w:pPr>
-        <w:pStyle w:val="Heading1"/>
-        <w:numPr>
-          <w:ilvl w:val="0"/>
-          <w:numId w:val="15"/>
-        </w:numPr>
-        <w:rPr>
-          <w:b w:val="0"/>
-          <w:bCs/>
-          <w:i/>
-          <w:iCs/>
-          <w:sz w:val="22"/>
-          <w:szCs w:val="22"/>
-          <w:lang w:val="en-US"/>
-        </w:rPr>
-      </w:pPr>
-      <w:r>
-        <w:rPr>
-          <w:b w:val="0"/>
-          <w:bCs/>
-          <w:i/>
-          <w:iCs/>
-          <w:sz w:val="22"/>
-          <w:szCs w:val="22"/>
-          <w:lang w:val="en-US"/>
-        </w:rPr>
-        <w:t>Establishment of configuration baseline</w:t>
-      </w:r>
-    </w:p>
-    <w:p>
-      <w:pPr>
-        <w:pStyle w:val="Heading1"/>
-        <w:numPr>
-          <w:ilvl w:val="0"/>
-          <w:numId w:val="15"/>
-        </w:numPr>
-        <w:rPr>
-          <w:b w:val="0"/>
-          <w:bCs/>
-          <w:i/>
-          <w:iCs/>
-          <w:sz w:val="22"/>
-          <w:szCs w:val="22"/>
-          <w:lang w:val="en-US"/>
-        </w:rPr>
-      </w:pPr>
-      <w:r>
-        <w:rPr>
-          <w:b w:val="0"/>
-          <w:bCs/>
-          <w:i/>
-          <w:iCs/>
-          <w:sz w:val="22"/>
-          <w:szCs w:val="22"/>
-          <w:lang w:val="en-US"/>
-        </w:rPr>
-        <w:t>Implementation of change control procedures</w:t>
-      </w:r>
-    </w:p>
-    <w:p>
-      <w:pPr>
-        <w:pStyle w:val="Heading1"/>
-        <w:numPr>
-          <w:ilvl w:val="0"/>
-          <w:numId w:val="15"/>
-        </w:numPr>
-        <w:rPr>
-          <w:b w:val="0"/>
-          <w:bCs/>
-          <w:i/>
-          <w:iCs/>
-          <w:sz w:val="22"/>
-          <w:szCs w:val="22"/>
-          <w:lang w:val="en-US"/>
-        </w:rPr>
-      </w:pPr>
-      <w:r>
-        <w:rPr>
-          <w:b w:val="0"/>
-          <w:bCs/>
-          <w:i/>
-          <w:iCs/>
-          <w:sz w:val="22"/>
-          <w:szCs w:val="22"/>
-          <w:lang w:val="en-US"/>
-        </w:rPr>
-        <w:t>Start and completion dates for a configuration audit</w:t>
-      </w:r>
-    </w:p>
-    <w:p>
-      <w:pPr>
-        <w:rPr>
-          <w:lang w:val="en-US"/>
-        </w:rPr>
-      </w:pPr>
-    </w:p>
-    <w:p>
-      <w:pPr>
-        <w:pStyle w:val="Heading1"/>
-        <w:numPr>
-          <w:ilvl w:val="1"/>
-          <w:numId w:val="5"/>
-        </w:numPr>
-        <w:ind w:left="567" w:hanging="567"/>
-        <w:rPr>
-          <w:sz w:val="24"/>
-          <w:szCs w:val="24"/>
-        </w:rPr>
-      </w:pPr>
-      <w:r>
-        <w:rPr>
-          <w:sz w:val="24"/>
-          <w:szCs w:val="24"/>
-        </w:rPr>
-        <w:lastRenderedPageBreak/>
-        <w:t>Schedule either as absolute dates, relative to SCM or project milestones or as sequence of events.</w:t>
-      </w:r>
-    </w:p>
-    <w:p/>
-    <w:p>
-      <w:pPr>
-        <w:pStyle w:val="Heading1"/>
-        <w:numPr>
-          <w:ilvl w:val="1"/>
-          <w:numId w:val="5"/>
-        </w:numPr>
-        <w:ind w:left="567" w:hanging="567"/>
-        <w:rPr>
-          <w:sz w:val="24"/>
-          <w:szCs w:val="24"/>
-        </w:rPr>
-      </w:pPr>
-      <w:r>
-        <w:rPr>
-          <w:sz w:val="24"/>
-          <w:szCs w:val="24"/>
-        </w:rPr>
-        <w:t xml:space="preserve"> Graphical representations can be used here.</w:t>
-      </w:r>
-    </w:p>
-    <w:p>
-      <w:pPr>
-        <w:pStyle w:val="Heading1"/>
-        <w:rPr>
-          <w:sz w:val="28"/>
-          <w:szCs w:val="28"/>
-        </w:rPr>
-      </w:pPr>
-    </w:p>
-    <w:p>
-      <w:pPr>
-        <w:pStyle w:val="Heading1"/>
-        <w:numPr>
-          <w:ilvl w:val="0"/>
-          <w:numId w:val="5"/>
-        </w:numPr>
-        <w:ind w:left="426" w:hanging="426"/>
-        <w:rPr>
-          <w:sz w:val="28"/>
-          <w:szCs w:val="28"/>
-        </w:rPr>
-      </w:pPr>
-      <w:bookmarkStart w:id="19" w:name="_v8kgynnww0cx" w:colFirst="0" w:colLast="0"/>
-      <w:bookmarkEnd w:id="19"/>
-      <w:r>
-        <w:rPr>
-          <w:sz w:val="28"/>
-          <w:szCs w:val="28"/>
-        </w:rPr>
-        <w:t>SCM Resources</w:t>
-      </w:r>
-    </w:p>
-    <w:p/>
-    <w:p>
-      <w:pPr>
-        <w:pStyle w:val="Heading1"/>
-        <w:numPr>
-          <w:ilvl w:val="1"/>
-          <w:numId w:val="5"/>
-        </w:numPr>
-        <w:ind w:left="567" w:hanging="567"/>
-        <w:rPr>
-          <w:sz w:val="24"/>
-          <w:szCs w:val="24"/>
-        </w:rPr>
-      </w:pPr>
-      <w:r>
-        <w:rPr>
-          <w:sz w:val="24"/>
-          <w:szCs w:val="24"/>
-        </w:rPr>
-        <w:t>Identifies environment, infrastructure, software tools, techniques, equipment, personnel, and training.</w:t>
-      </w:r>
-    </w:p>
-    <w:p/>
-    <w:p>
-      <w:pPr>
-        <w:pStyle w:val="Heading1"/>
-        <w:numPr>
-          <w:ilvl w:val="1"/>
-          <w:numId w:val="5"/>
-        </w:numPr>
-        <w:ind w:left="567" w:hanging="567"/>
-        <w:rPr>
-          <w:sz w:val="24"/>
-          <w:szCs w:val="24"/>
-        </w:rPr>
-      </w:pPr>
-      <w:r>
-        <w:rPr>
-          <w:sz w:val="24"/>
-          <w:szCs w:val="24"/>
-        </w:rPr>
-        <w:t>Key factors for infrastructure:</w:t>
-      </w:r>
-    </w:p>
-    <w:p>
-      <w:pPr>
-        <w:pStyle w:val="Heading1"/>
-        <w:numPr>
-          <w:ilvl w:val="0"/>
-          <w:numId w:val="15"/>
-        </w:numPr>
-        <w:rPr>
-          <w:b w:val="0"/>
-          <w:bCs/>
-          <w:i/>
-          <w:iCs/>
-          <w:sz w:val="22"/>
-          <w:szCs w:val="22"/>
-          <w:lang w:val="en-US"/>
-        </w:rPr>
-      </w:pPr>
-      <w:r>
-        <w:rPr>
-          <w:b w:val="0"/>
-          <w:bCs/>
-          <w:i/>
-          <w:iCs/>
-          <w:sz w:val="22"/>
-          <w:szCs w:val="22"/>
-          <w:lang w:val="en-US"/>
-        </w:rPr>
-        <w:t>Functionality, performance, safety, security, availability, space requirements, equipment, costs, and time constraints.</w:t>
-      </w:r>
-    </w:p>
-    <w:p>
-      <w:pPr>
-        <w:rPr>
-          <w:lang w:val="en-US"/>
-        </w:rPr>
-      </w:pPr>
-    </w:p>
-    <w:p>
-      <w:pPr>
-        <w:pStyle w:val="Heading1"/>
-        <w:numPr>
-          <w:ilvl w:val="1"/>
-          <w:numId w:val="5"/>
-        </w:numPr>
-        <w:ind w:left="567" w:hanging="567"/>
-        <w:rPr>
-          <w:sz w:val="24"/>
-          <w:szCs w:val="24"/>
-        </w:rPr>
-      </w:pPr>
-      <w:r>
-        <w:rPr>
-          <w:sz w:val="24"/>
-          <w:szCs w:val="24"/>
-        </w:rPr>
-        <w:t xml:space="preserve"> Identify which tools are used in which activity.</w:t>
-      </w:r>
-    </w:p>
-    <w:p/>
-    <w:p/>
-    <w:p>
-      <w:pPr>
-        <w:pStyle w:val="Heading1"/>
-        <w:numPr>
-          <w:ilvl w:val="0"/>
-          <w:numId w:val="5"/>
-        </w:numPr>
-        <w:ind w:left="426" w:hanging="426"/>
-        <w:rPr>
-          <w:sz w:val="28"/>
-          <w:szCs w:val="28"/>
-        </w:rPr>
-      </w:pPr>
-      <w:bookmarkStart w:id="20" w:name="_j681wnnpq15i" w:colFirst="0" w:colLast="0"/>
-      <w:bookmarkEnd w:id="20"/>
-      <w:r>
-        <w:rPr>
-          <w:sz w:val="28"/>
-          <w:szCs w:val="28"/>
-        </w:rPr>
-        <w:t>SCM Plan Maintenance</w:t>
-      </w:r>
-    </w:p>
-    <w:p/>
-    <w:p>
-      <w:pPr>
-        <w:pStyle w:val="Heading1"/>
-        <w:numPr>
-          <w:ilvl w:val="1"/>
-          <w:numId w:val="5"/>
-        </w:numPr>
-        <w:ind w:left="567" w:hanging="567"/>
-        <w:rPr>
-          <w:sz w:val="24"/>
-          <w:szCs w:val="24"/>
-        </w:rPr>
-      </w:pPr>
-      <w:r>
-        <w:rPr>
-          <w:sz w:val="24"/>
-          <w:szCs w:val="24"/>
-        </w:rPr>
-        <w:t>Who is responsible for monitoring the plan?</w:t>
-      </w:r>
-    </w:p>
-    <w:p/>
-    <w:p>
-      <w:pPr>
-        <w:pStyle w:val="Heading1"/>
-        <w:numPr>
-          <w:ilvl w:val="1"/>
-          <w:numId w:val="5"/>
-        </w:numPr>
-        <w:ind w:left="567" w:hanging="567"/>
-        <w:rPr>
-          <w:sz w:val="24"/>
-          <w:szCs w:val="24"/>
-        </w:rPr>
-      </w:pPr>
-      <w:r>
-        <w:rPr>
-          <w:sz w:val="24"/>
-          <w:szCs w:val="24"/>
-        </w:rPr>
-        <w:t>How frequently updates are to be performed?</w:t>
-      </w:r>
-    </w:p>
-    <w:p/>
-    <w:p>
-      <w:pPr>
-        <w:pStyle w:val="Heading1"/>
-        <w:numPr>
-          <w:ilvl w:val="1"/>
-          <w:numId w:val="5"/>
-        </w:numPr>
-        <w:ind w:left="567" w:hanging="567"/>
-        <w:rPr>
-          <w:sz w:val="24"/>
-          <w:szCs w:val="24"/>
-        </w:rPr>
-      </w:pPr>
-      <w:r>
-        <w:rPr>
-          <w:sz w:val="24"/>
-          <w:szCs w:val="24"/>
-        </w:rPr>
-        <w:t>How changes to the Plan are to be evaluated and approved?</w:t>
-      </w:r>
-    </w:p>
-    <w:p/>
-    <w:p>
-      <w:pPr>
-        <w:pStyle w:val="Heading1"/>
-        <w:numPr>
-          <w:ilvl w:val="1"/>
-          <w:numId w:val="5"/>
-        </w:numPr>
-        <w:ind w:left="567" w:hanging="567"/>
-        <w:rPr>
-          <w:sz w:val="24"/>
-          <w:szCs w:val="24"/>
-        </w:rPr>
-      </w:pPr>
-      <w:r>
-        <w:rPr>
-          <w:sz w:val="24"/>
-          <w:szCs w:val="24"/>
-        </w:rPr>
-        <w:t>How changes to the Plan are to be made and communicated?</w:t>
-      </w:r>
-    </w:p>
-    <w:p/>
-    <w:p>
-      <w:pPr>
-        <w:pStyle w:val="Heading1"/>
-        <w:numPr>
-          <w:ilvl w:val="1"/>
-          <w:numId w:val="5"/>
-        </w:numPr>
-        <w:ind w:left="567" w:hanging="567"/>
-        <w:rPr>
-          <w:sz w:val="24"/>
-          <w:szCs w:val="24"/>
-        </w:rPr>
-      </w:pPr>
-      <w:r>
-        <w:rPr>
-          <w:sz w:val="24"/>
-          <w:szCs w:val="24"/>
-        </w:rPr>
-        <w:t xml:space="preserve"> Also includes history of changes made to the plan.</w:t>
-      </w:r>
-    </w:p>
-    <w:p/>
-    <w:p/>
+        <w:t>istory of changes made to the plan.</w:t>
+      </w:r>
+    </w:p>
+    <w:tbl>
+      <w:tblPr>
+        <w:tblW w:w="9109" w:type="dxa"/>
+        <w:tblInd w:w="597" w:type="dxa"/>
+        <w:tblLayout w:type="fixed"/>
+        <w:tblLook w:val="04A0" w:firstRow="1" w:lastRow="0" w:firstColumn="1" w:lastColumn="0" w:noHBand="0" w:noVBand="1"/>
+      </w:tblPr>
+      <w:tblGrid>
+        <w:gridCol w:w="1908"/>
+        <w:gridCol w:w="1080"/>
+        <w:gridCol w:w="5040"/>
+        <w:gridCol w:w="1081"/>
+      </w:tblGrid>
+      <w:tr>
+        <w:trPr>
+          <w:trHeight w:val="391"/>
+        </w:trPr>
+        <w:tc>
+          <w:tcPr>
+            <w:tcW w:w="1908" w:type="dxa"/>
+            <w:tcBorders>
+              <w:top w:val="single" w:sz="12" w:space="0" w:color="000000"/>
+              <w:left w:val="single" w:sz="12" w:space="0" w:color="000000"/>
+              <w:bottom w:val="double" w:sz="12" w:space="0" w:color="000000"/>
+              <w:right w:val="single" w:sz="6" w:space="0" w:color="000000"/>
+            </w:tcBorders>
+          </w:tcPr>
+          <w:p>
+            <w:pPr>
+              <w:widowControl w:val="0"/>
+              <w:spacing w:before="40" w:after="40"/>
+              <w:rPr>
+                <w:b/>
+              </w:rPr>
+            </w:pPr>
+            <w:r>
+              <w:rPr>
+                <w:b/>
+              </w:rPr>
+              <w:t>Name</w:t>
+            </w:r>
+          </w:p>
+        </w:tc>
+        <w:tc>
+          <w:tcPr>
+            <w:tcW w:w="1080" w:type="dxa"/>
+            <w:tcBorders>
+              <w:top w:val="single" w:sz="12" w:space="0" w:color="000000"/>
+              <w:left w:val="single" w:sz="6" w:space="0" w:color="000000"/>
+              <w:bottom w:val="double" w:sz="12" w:space="0" w:color="000000"/>
+              <w:right w:val="single" w:sz="6" w:space="0" w:color="000000"/>
+            </w:tcBorders>
+          </w:tcPr>
+          <w:p>
+            <w:pPr>
+              <w:widowControl w:val="0"/>
+              <w:spacing w:before="40" w:after="40"/>
+              <w:rPr>
+                <w:b/>
+              </w:rPr>
+            </w:pPr>
+            <w:r>
+              <w:rPr>
+                <w:b/>
+              </w:rPr>
+              <w:t>Date</w:t>
+            </w:r>
+          </w:p>
+        </w:tc>
+        <w:tc>
+          <w:tcPr>
+            <w:tcW w:w="5040" w:type="dxa"/>
+            <w:tcBorders>
+              <w:top w:val="single" w:sz="12" w:space="0" w:color="000000"/>
+              <w:left w:val="single" w:sz="6" w:space="0" w:color="000000"/>
+              <w:bottom w:val="double" w:sz="12" w:space="0" w:color="000000"/>
+              <w:right w:val="single" w:sz="6" w:space="0" w:color="000000"/>
+            </w:tcBorders>
+          </w:tcPr>
+          <w:p>
+            <w:pPr>
+              <w:widowControl w:val="0"/>
+              <w:spacing w:before="40" w:after="40"/>
+              <w:rPr>
+                <w:b/>
+              </w:rPr>
+            </w:pPr>
+            <w:r>
+              <w:rPr>
+                <w:b/>
+              </w:rPr>
+              <w:t>Reason for Changes</w:t>
+            </w:r>
+          </w:p>
+        </w:tc>
+        <w:tc>
+          <w:tcPr>
+            <w:tcW w:w="1081" w:type="dxa"/>
+            <w:tcBorders>
+              <w:top w:val="single" w:sz="12" w:space="0" w:color="000000"/>
+              <w:left w:val="single" w:sz="6" w:space="0" w:color="000000"/>
+              <w:bottom w:val="double" w:sz="12" w:space="0" w:color="000000"/>
+              <w:right w:val="single" w:sz="12" w:space="0" w:color="000000"/>
+            </w:tcBorders>
+          </w:tcPr>
+          <w:p>
+            <w:pPr>
+              <w:widowControl w:val="0"/>
+              <w:spacing w:before="40" w:after="40"/>
+              <w:rPr>
+                <w:b/>
+              </w:rPr>
+            </w:pPr>
+            <w:r>
+              <w:rPr>
+                <w:b/>
+              </w:rPr>
+              <w:t>Version</w:t>
+            </w:r>
+          </w:p>
+        </w:tc>
+      </w:tr>
+      <w:tr>
+        <w:trPr>
+          <w:trHeight w:val="396"/>
+        </w:trPr>
+        <w:tc>
+          <w:tcPr>
+            <w:tcW w:w="1908" w:type="dxa"/>
+            <w:tcBorders>
+              <w:left w:val="single" w:sz="12" w:space="0" w:color="000000"/>
+              <w:bottom w:val="single" w:sz="6" w:space="0" w:color="000000"/>
+              <w:right w:val="single" w:sz="6" w:space="0" w:color="000000"/>
+            </w:tcBorders>
+          </w:tcPr>
+          <w:p>
+            <w:pPr>
+              <w:widowControl w:val="0"/>
+              <w:snapToGrid w:val="0"/>
+              <w:spacing w:before="40" w:after="40"/>
+            </w:pPr>
+            <w:r>
+              <w:t>Riley Mills</w:t>
+            </w:r>
+          </w:p>
+        </w:tc>
+        <w:tc>
+          <w:tcPr>
+            <w:tcW w:w="1080" w:type="dxa"/>
+            <w:tcBorders>
+              <w:left w:val="single" w:sz="6" w:space="0" w:color="000000"/>
+              <w:bottom w:val="single" w:sz="6" w:space="0" w:color="000000"/>
+              <w:right w:val="single" w:sz="6" w:space="0" w:color="000000"/>
+            </w:tcBorders>
+          </w:tcPr>
+          <w:p>
+            <w:pPr>
+              <w:widowControl w:val="0"/>
+              <w:snapToGrid w:val="0"/>
+              <w:spacing w:before="40" w:after="40"/>
+            </w:pPr>
+            <w:r>
+              <w:t>23</w:t>
+            </w:r>
+            <w:r>
+              <w:t xml:space="preserve"> </w:t>
+            </w:r>
+            <w:r>
+              <w:t>Apr</w:t>
+            </w:r>
+          </w:p>
+        </w:tc>
+        <w:tc>
+          <w:tcPr>
+            <w:tcW w:w="5040" w:type="dxa"/>
+            <w:tcBorders>
+              <w:left w:val="single" w:sz="6" w:space="0" w:color="000000"/>
+              <w:bottom w:val="single" w:sz="6" w:space="0" w:color="000000"/>
+              <w:right w:val="single" w:sz="6" w:space="0" w:color="000000"/>
+            </w:tcBorders>
+          </w:tcPr>
+          <w:p>
+            <w:pPr>
+              <w:widowControl w:val="0"/>
+              <w:snapToGrid w:val="0"/>
+              <w:spacing w:before="40" w:after="40"/>
+            </w:pPr>
+            <w:r>
+              <w:t>F</w:t>
+            </w:r>
+            <w:r>
+              <w:t>ormatted</w:t>
+            </w:r>
+            <w:r>
+              <w:t xml:space="preserve"> </w:t>
+            </w:r>
+            <w:r>
+              <w:t>document</w:t>
+            </w:r>
+            <w:r>
+              <w:t xml:space="preserve"> </w:t>
+            </w:r>
+            <w:r>
+              <w:t xml:space="preserve">&amp; </w:t>
+            </w:r>
+            <w:r>
+              <w:t xml:space="preserve">filled in </w:t>
+            </w:r>
+            <w:r>
+              <w:t>sections: 1, 2, and 6.</w:t>
+            </w:r>
+          </w:p>
+        </w:tc>
+        <w:tc>
+          <w:tcPr>
+            <w:tcW w:w="1081" w:type="dxa"/>
+            <w:tcBorders>
+              <w:left w:val="single" w:sz="6" w:space="0" w:color="000000"/>
+              <w:bottom w:val="single" w:sz="6" w:space="0" w:color="000000"/>
+              <w:right w:val="single" w:sz="12" w:space="0" w:color="000000"/>
+            </w:tcBorders>
+          </w:tcPr>
+          <w:p>
+            <w:pPr>
+              <w:widowControl w:val="0"/>
+              <w:snapToGrid w:val="0"/>
+              <w:spacing w:before="40" w:after="40"/>
+            </w:pPr>
+            <w:r>
+              <w:t>1.0</w:t>
+            </w:r>
+          </w:p>
+        </w:tc>
+      </w:tr>
+      <w:tr>
+        <w:trPr>
+          <w:trHeight w:val="391"/>
+        </w:trPr>
+        <w:tc>
+          <w:tcPr>
+            <w:tcW w:w="1908" w:type="dxa"/>
+            <w:tcBorders>
+              <w:top w:val="single" w:sz="6" w:space="0" w:color="000000"/>
+              <w:left w:val="single" w:sz="12" w:space="0" w:color="000000"/>
+              <w:bottom w:val="single" w:sz="6" w:space="0" w:color="000000"/>
+              <w:right w:val="single" w:sz="6" w:space="0" w:color="000000"/>
+            </w:tcBorders>
+          </w:tcPr>
+          <w:p>
+            <w:pPr>
+              <w:widowControl w:val="0"/>
+              <w:snapToGrid w:val="0"/>
+              <w:spacing w:before="40" w:after="40"/>
+            </w:pPr>
+          </w:p>
+        </w:tc>
+        <w:tc>
+          <w:tcPr>
+            <w:tcW w:w="1080" w:type="dxa"/>
+            <w:tcBorders>
+              <w:top w:val="single" w:sz="6" w:space="0" w:color="000000"/>
+              <w:left w:val="single" w:sz="6" w:space="0" w:color="000000"/>
+              <w:bottom w:val="single" w:sz="6" w:space="0" w:color="000000"/>
+              <w:right w:val="single" w:sz="6" w:space="0" w:color="000000"/>
+            </w:tcBorders>
+          </w:tcPr>
+          <w:p>
+            <w:pPr>
+              <w:widowControl w:val="0"/>
+              <w:snapToGrid w:val="0"/>
+              <w:spacing w:before="40" w:after="40"/>
+            </w:pPr>
+          </w:p>
+        </w:tc>
+        <w:tc>
+          <w:tcPr>
+            <w:tcW w:w="5040" w:type="dxa"/>
+            <w:tcBorders>
+              <w:top w:val="single" w:sz="6" w:space="0" w:color="000000"/>
+              <w:left w:val="single" w:sz="6" w:space="0" w:color="000000"/>
+              <w:bottom w:val="single" w:sz="6" w:space="0" w:color="000000"/>
+              <w:right w:val="single" w:sz="6" w:space="0" w:color="000000"/>
+            </w:tcBorders>
+          </w:tcPr>
+          <w:p>
+            <w:pPr>
+              <w:widowControl w:val="0"/>
+              <w:snapToGrid w:val="0"/>
+              <w:spacing w:before="40" w:after="40"/>
+            </w:pPr>
+          </w:p>
+        </w:tc>
+        <w:tc>
+          <w:tcPr>
+            <w:tcW w:w="1081" w:type="dxa"/>
+            <w:tcBorders>
+              <w:top w:val="single" w:sz="6" w:space="0" w:color="000000"/>
+              <w:left w:val="single" w:sz="6" w:space="0" w:color="000000"/>
+              <w:bottom w:val="single" w:sz="6" w:space="0" w:color="000000"/>
+              <w:right w:val="single" w:sz="12" w:space="0" w:color="000000"/>
+            </w:tcBorders>
+          </w:tcPr>
+          <w:p>
+            <w:pPr>
+              <w:widowControl w:val="0"/>
+              <w:snapToGrid w:val="0"/>
+              <w:spacing w:before="40" w:after="40"/>
+            </w:pPr>
+          </w:p>
+        </w:tc>
+      </w:tr>
+      <w:tr>
+        <w:trPr>
+          <w:trHeight w:val="391"/>
+        </w:trPr>
+        <w:tc>
+          <w:tcPr>
+            <w:tcW w:w="1908" w:type="dxa"/>
+            <w:tcBorders>
+              <w:top w:val="single" w:sz="6" w:space="0" w:color="000000"/>
+              <w:left w:val="single" w:sz="12" w:space="0" w:color="000000"/>
+              <w:bottom w:val="single" w:sz="12" w:space="0" w:color="000000"/>
+              <w:right w:val="single" w:sz="6" w:space="0" w:color="000000"/>
+            </w:tcBorders>
+          </w:tcPr>
+          <w:p>
+            <w:pPr>
+              <w:widowControl w:val="0"/>
+              <w:snapToGrid w:val="0"/>
+              <w:spacing w:before="40" w:after="40"/>
+            </w:pPr>
+          </w:p>
+        </w:tc>
+        <w:tc>
+          <w:tcPr>
+            <w:tcW w:w="1080" w:type="dxa"/>
+            <w:tcBorders>
+              <w:top w:val="single" w:sz="6" w:space="0" w:color="000000"/>
+              <w:left w:val="single" w:sz="6" w:space="0" w:color="000000"/>
+              <w:bottom w:val="single" w:sz="12" w:space="0" w:color="000000"/>
+              <w:right w:val="single" w:sz="6" w:space="0" w:color="000000"/>
+            </w:tcBorders>
+          </w:tcPr>
+          <w:p>
+            <w:pPr>
+              <w:widowControl w:val="0"/>
+              <w:snapToGrid w:val="0"/>
+              <w:spacing w:before="40" w:after="40"/>
+            </w:pPr>
+          </w:p>
+        </w:tc>
+        <w:tc>
+          <w:tcPr>
+            <w:tcW w:w="5040" w:type="dxa"/>
+            <w:tcBorders>
+              <w:top w:val="single" w:sz="6" w:space="0" w:color="000000"/>
+              <w:left w:val="single" w:sz="6" w:space="0" w:color="000000"/>
+              <w:bottom w:val="single" w:sz="12" w:space="0" w:color="000000"/>
+              <w:right w:val="single" w:sz="6" w:space="0" w:color="000000"/>
+            </w:tcBorders>
+          </w:tcPr>
+          <w:p>
+            <w:pPr>
+              <w:widowControl w:val="0"/>
+              <w:snapToGrid w:val="0"/>
+              <w:spacing w:before="40" w:after="40"/>
+            </w:pPr>
+          </w:p>
+        </w:tc>
+        <w:tc>
+          <w:tcPr>
+            <w:tcW w:w="1081" w:type="dxa"/>
+            <w:tcBorders>
+              <w:top w:val="single" w:sz="6" w:space="0" w:color="000000"/>
+              <w:left w:val="single" w:sz="6" w:space="0" w:color="000000"/>
+              <w:bottom w:val="single" w:sz="12" w:space="0" w:color="000000"/>
+              <w:right w:val="single" w:sz="12" w:space="0" w:color="000000"/>
+            </w:tcBorders>
+          </w:tcPr>
+          <w:p>
+            <w:pPr>
+              <w:widowControl w:val="0"/>
+              <w:snapToGrid w:val="0"/>
+              <w:spacing w:before="40" w:after="40"/>
+            </w:pPr>
+          </w:p>
+        </w:tc>
+      </w:tr>
+    </w:tbl>
     <w:p>
       <w:pPr>
         <w:rPr>
@@ -5719,7 +6221,6 @@
   <w:style w:type="character" w:default="1" w:styleId="DefaultParagraphFont">
     <w:name w:val="Default Paragraph Font"/>
     <w:uiPriority w:val="1"/>
-    <w:semiHidden/>
     <w:unhideWhenUsed/>
   </w:style>
   <w:style w:type="table" w:default="1" w:styleId="TableNormal">

</xml_diff>